<commit_message>
chore:  added license file and updated related documentation
</commit_message>
<xml_diff>
--- a/laboratory/lab_01/report.docx
+++ b/laboratory/lab_01/report.docx
@@ -1,21 +1,81 @@
 
 <file path=word/document.xml><?xml version="1.0" encoding="utf-8"?>
-<w:document xmlns:wpc="http://schemas.microsoft.com/office/word/2010/wordprocessingCanvas" xmlns:cx="http://schemas.microsoft.com/office/drawing/2014/chartex" xmlns:cx1="http://schemas.microsoft.com/office/drawing/2015/9/8/chartex" xmlns:cx2="http://schemas.microsoft.com/office/drawing/2015/10/21/chartex" xmlns:cx3="http://schemas.microsoft.com/office/drawing/2016/5/9/chartex" xmlns:cx4="http://schemas.microsoft.com/office/drawing/2016/5/10/chartex" xmlns:cx5="http://schemas.microsoft.com/office/drawing/2016/5/11/chartex" xmlns:cx6="http://schemas.microsoft.com/office/drawing/2016/5/12/chartex" xmlns:cx7="http://schemas.microsoft.com/office/drawing/2016/5/13/chartex" xmlns:cx8="http://schemas.microsoft.com/office/drawing/2016/5/14/chartex" xmlns:mc="http://schemas.openxmlformats.org/markup-compatibility/2006" xmlns:aink="http://schemas.microsoft.com/office/drawing/2016/ink" xmlns:am3d="http://schemas.microsoft.com/office/drawing/2017/model3d" xmlns:o="urn:schemas-microsoft-com:office:office" xmlns:r="http://schemas.openxmlformats.org/officeDocument/2006/relationships" xmlns:m="http://schemas.openxmlformats.org/officeDocument/2006/math" xmlns:v="urn:schemas-microsoft-com:vml" xmlns:wp14="http://schemas.microsoft.com/office/word/2010/wordprocessingDrawing" xmlns:wp="http://schemas.openxmlformats.org/drawingml/2006/wordprocessingDrawing" xmlns:w10="urn:schemas-microsoft-com:office:word" xmlns:w="http://schemas.openxmlformats.org/wordprocessingml/2006/main" xmlns:w14="http://schemas.microsoft.com/office/word/2010/wordml" xmlns:w15="http://schemas.microsoft.com/office/word/2012/wordml" xmlns:w16cex="http://schemas.microsoft.com/office/word/2018/wordml/cex" xmlns:w16cid="http://schemas.microsoft.com/office/word/2016/wordml/cid" xmlns:w16="http://schemas.microsoft.com/office/word/2018/wordml" xmlns:w16se="http://schemas.microsoft.com/office/word/2015/wordml/symex" xmlns:wpg="http://schemas.microsoft.com/office/word/2010/wordprocessingGroup" xmlns:wpi="http://schemas.microsoft.com/office/word/2010/wordprocessingInk" xmlns:wne="http://schemas.microsoft.com/office/word/2006/wordml" xmlns:wps="http://schemas.microsoft.com/office/word/2010/wordprocessingShape" mc:Ignorable="w14 w15 w16se w16cid w16 w16cex wp14">
+<w:document xmlns:w="http://schemas.openxmlformats.org/wordprocessingml/2006/main" xmlns:m="http://schemas.openxmlformats.org/officeDocument/2006/math" xmlns:r="http://schemas.openxmlformats.org/officeDocument/2006/relationships" xmlns:o="urn:schemas-microsoft-com:office:office" xmlns:v="urn:schemas-microsoft-com:vml" xmlns:w10="urn:schemas-microsoft-com:office:word" xmlns:a="http://schemas.openxmlformats.org/drawingml/2006/main" xmlns:pic="http://schemas.openxmlformats.org/drawingml/2006/picture" xmlns:wp="http://schemas.openxmlformats.org/drawingml/2006/wordprocessingDrawing">
   <w:body>
     <w:p>
       <w:pPr>
-        <w:pStyle w:val="a4"/>
-      </w:pPr>
-      <w:r>
-        <w:t>Лабораторная работа № 1</w:t>
-      </w:r>
-    </w:p>
-    <w:p>
-      <w:pPr>
-        <w:pStyle w:val="a5"/>
-      </w:pPr>
-      <w:r>
-        <w:t>Установка и конфигурация операционной системы на виртуальную машину</w:t>
+        <w:pStyle w:val="Title"/>
+      </w:pPr>
+      <w:r>
+        <w:t xml:space="preserve">Лабораторная</w:t>
+      </w:r>
+      <w:r>
+        <w:t xml:space="preserve"> </w:t>
+      </w:r>
+      <w:r>
+        <w:t xml:space="preserve">работа</w:t>
+      </w:r>
+      <w:r>
+        <w:t xml:space="preserve"> </w:t>
+      </w:r>
+      <w:r>
+        <w:t xml:space="preserve">№</w:t>
+      </w:r>
+      <w:r>
+        <w:t xml:space="preserve"> </w:t>
+      </w:r>
+      <w:r>
+        <w:t xml:space="preserve">1</w:t>
+      </w:r>
+    </w:p>
+    <w:p>
+      <w:pPr>
+        <w:pStyle w:val="Subtitle"/>
+      </w:pPr>
+      <w:r>
+        <w:t xml:space="preserve">Установка</w:t>
+      </w:r>
+      <w:r>
+        <w:t xml:space="preserve"> </w:t>
+      </w:r>
+      <w:r>
+        <w:t xml:space="preserve">и</w:t>
+      </w:r>
+      <w:r>
+        <w:t xml:space="preserve"> </w:t>
+      </w:r>
+      <w:r>
+        <w:t xml:space="preserve">конфигурация</w:t>
+      </w:r>
+      <w:r>
+        <w:t xml:space="preserve"> </w:t>
+      </w:r>
+      <w:r>
+        <w:t xml:space="preserve">операционной</w:t>
+      </w:r>
+      <w:r>
+        <w:t xml:space="preserve"> </w:t>
+      </w:r>
+      <w:r>
+        <w:t xml:space="preserve">системы</w:t>
+      </w:r>
+      <w:r>
+        <w:t xml:space="preserve"> </w:t>
+      </w:r>
+      <w:r>
+        <w:t xml:space="preserve">на</w:t>
+      </w:r>
+      <w:r>
+        <w:t xml:space="preserve"> </w:t>
+      </w:r>
+      <w:r>
+        <w:t xml:space="preserve">виртуальную</w:t>
+      </w:r>
+      <w:r>
+        <w:t xml:space="preserve"> </w:t>
+      </w:r>
+      <w:r>
+        <w:t xml:space="preserve">машину</w:t>
       </w:r>
     </w:p>
     <w:p>
@@ -23,417 +83,126 @@
         <w:pStyle w:val="Author"/>
       </w:pPr>
       <w:r>
-        <w:t>Абакумов Егор Александрович</w:t>
+        <w:t xml:space="preserve">Абакумов</w:t>
+      </w:r>
+      <w:r>
+        <w:t xml:space="preserve"> </w:t>
+      </w:r>
+      <w:r>
+        <w:t xml:space="preserve">Егор</w:t>
+      </w:r>
+      <w:r>
+        <w:t xml:space="preserve"> </w:t>
+      </w:r>
+      <w:r>
+        <w:t xml:space="preserve">Александрович</w:t>
       </w:r>
     </w:p>
     <w:sdt>
       <w:sdtPr>
-        <w:rPr>
-          <w:rFonts w:asciiTheme="minorHAnsi" w:eastAsiaTheme="minorHAnsi" w:hAnsiTheme="minorHAnsi" w:cstheme="minorBidi"/>
-          <w:color w:val="auto"/>
-          <w:sz w:val="24"/>
-          <w:szCs w:val="24"/>
-        </w:rPr>
-        <w:id w:val="-1217042390"/>
         <w:docPartObj>
           <w:docPartGallery w:val="Table of Contents"/>
           <w:docPartUnique/>
         </w:docPartObj>
       </w:sdtPr>
-      <w:sdtEndPr/>
       <w:sdtContent>
         <w:p>
           <w:pPr>
-            <w:pStyle w:val="ae"/>
+            <w:pStyle w:val="TOCHeading"/>
           </w:pPr>
           <w:r>
-            <w:t>Содержание</w:t>
+            <w:t xml:space="preserve">Содержание</w:t>
           </w:r>
         </w:p>
         <w:p>
-          <w:pPr>
-            <w:pStyle w:val="10"/>
-            <w:tabs>
-              <w:tab w:val="right" w:leader="dot" w:pos="9679"/>
-            </w:tabs>
-            <w:rPr>
-              <w:noProof/>
-            </w:rPr>
-          </w:pPr>
           <w:r>
-            <w:fldChar w:fldCharType="begin"/>
-          </w:r>
-          <w:r>
-            <w:instrText>TOC \o "1-3" \h \z \u</w:instrText>
-          </w:r>
-          <w:r>
+            <w:fldChar w:fldCharType="begin" w:dirty="true"/>
+            <w:instrText xml:space="preserve">TOC \o "1-3" \h \z \u</w:instrText>
             <w:fldChar w:fldCharType="separate"/>
-          </w:r>
-          <w:hyperlink w:anchor="_Toc82803533" w:history="1">
-            <w:r>
-              <w:rPr>
-                <w:rStyle w:val="ad"/>
-                <w:noProof/>
-              </w:rPr>
-              <w:t>Цель работы</w:t>
-            </w:r>
-            <w:r>
-              <w:rPr>
-                <w:noProof/>
-                <w:webHidden/>
-              </w:rPr>
-              <w:tab/>
-            </w:r>
-            <w:r>
-              <w:rPr>
-                <w:noProof/>
-                <w:webHidden/>
-              </w:rPr>
-              <w:fldChar w:fldCharType="begin"/>
-            </w:r>
-            <w:r>
-              <w:rPr>
-                <w:noProof/>
-                <w:webHidden/>
-              </w:rPr>
-              <w:instrText xml:space="preserve"> PAGEREF _Toc82803533 \h </w:instrText>
-            </w:r>
-            <w:r>
-              <w:rPr>
-                <w:noProof/>
-                <w:webHidden/>
-              </w:rPr>
-            </w:r>
-            <w:r>
-              <w:rPr>
-                <w:noProof/>
-                <w:webHidden/>
-              </w:rPr>
-              <w:fldChar w:fldCharType="separate"/>
-            </w:r>
-            <w:r>
-              <w:rPr>
-                <w:noProof/>
-                <w:webHidden/>
-              </w:rPr>
-              <w:t>1</w:t>
-            </w:r>
-            <w:r>
-              <w:rPr>
-                <w:noProof/>
-                <w:webHidden/>
-              </w:rPr>
-              <w:fldChar w:fldCharType="end"/>
-            </w:r>
-          </w:hyperlink>
-        </w:p>
-        <w:p>
-          <w:pPr>
-            <w:pStyle w:val="10"/>
-            <w:tabs>
-              <w:tab w:val="right" w:leader="dot" w:pos="9679"/>
-            </w:tabs>
-            <w:rPr>
-              <w:noProof/>
-            </w:rPr>
-          </w:pPr>
-          <w:hyperlink w:anchor="_Toc82803534" w:history="1">
-            <w:r>
-              <w:rPr>
-                <w:rStyle w:val="ad"/>
-                <w:noProof/>
-              </w:rPr>
-              <w:t>Задание</w:t>
-            </w:r>
-            <w:r>
-              <w:rPr>
-                <w:noProof/>
-                <w:webHidden/>
-              </w:rPr>
-              <w:tab/>
-            </w:r>
-            <w:r>
-              <w:rPr>
-                <w:noProof/>
-                <w:webHidden/>
-              </w:rPr>
-              <w:fldChar w:fldCharType="begin"/>
-            </w:r>
-            <w:r>
-              <w:rPr>
-                <w:noProof/>
-                <w:webHidden/>
-              </w:rPr>
-              <w:instrText xml:space="preserve"> PAGEREF _Toc82803534 \h </w:instrText>
-            </w:r>
-            <w:r>
-              <w:rPr>
-                <w:noProof/>
-                <w:webHidden/>
-              </w:rPr>
-            </w:r>
-            <w:r>
-              <w:rPr>
-                <w:noProof/>
-                <w:webHidden/>
-              </w:rPr>
-              <w:fldChar w:fldCharType="separate"/>
-            </w:r>
-            <w:r>
-              <w:rPr>
-                <w:noProof/>
-                <w:webHidden/>
-              </w:rPr>
-              <w:t>1</w:t>
-            </w:r>
-            <w:r>
-              <w:rPr>
-                <w:noProof/>
-                <w:webHidden/>
-              </w:rPr>
-              <w:fldChar w:fldCharType="end"/>
-            </w:r>
-          </w:hyperlink>
-        </w:p>
-        <w:p>
-          <w:pPr>
-            <w:pStyle w:val="10"/>
-            <w:tabs>
-              <w:tab w:val="right" w:leader="dot" w:pos="9679"/>
-            </w:tabs>
-            <w:rPr>
-              <w:noProof/>
-            </w:rPr>
-          </w:pPr>
-          <w:hyperlink w:anchor="_Toc82803535" w:history="1">
-            <w:r>
-              <w:rPr>
-                <w:rStyle w:val="ad"/>
-                <w:noProof/>
-              </w:rPr>
-              <w:t>Ход работы</w:t>
-            </w:r>
-            <w:r>
-              <w:rPr>
-                <w:noProof/>
-                <w:webHidden/>
-              </w:rPr>
-              <w:tab/>
-            </w:r>
-            <w:r>
-              <w:rPr>
-                <w:noProof/>
-                <w:webHidden/>
-              </w:rPr>
-              <w:fldChar w:fldCharType="begin"/>
-            </w:r>
-            <w:r>
-              <w:rPr>
-                <w:noProof/>
-                <w:webHidden/>
-              </w:rPr>
-              <w:instrText xml:space="preserve"> PAGEREF _Toc82803535 \h </w:instrText>
-            </w:r>
-            <w:r>
-              <w:rPr>
-                <w:noProof/>
-                <w:webHidden/>
-              </w:rPr>
-            </w:r>
-            <w:r>
-              <w:rPr>
-                <w:noProof/>
-                <w:webHidden/>
-              </w:rPr>
-              <w:fldChar w:fldCharType="separate"/>
-            </w:r>
-            <w:r>
-              <w:rPr>
-                <w:noProof/>
-                <w:webHidden/>
-              </w:rPr>
-              <w:t>1</w:t>
-            </w:r>
-            <w:r>
-              <w:rPr>
-                <w:noProof/>
-                <w:webHidden/>
-              </w:rPr>
-              <w:fldChar w:fldCharType="end"/>
-            </w:r>
-          </w:hyperlink>
-        </w:p>
-        <w:p>
-          <w:pPr>
-            <w:pStyle w:val="10"/>
-            <w:tabs>
-              <w:tab w:val="right" w:leader="dot" w:pos="9679"/>
-            </w:tabs>
-            <w:rPr>
-              <w:noProof/>
-            </w:rPr>
-          </w:pPr>
-          <w:hyperlink w:anchor="_Toc82803536" w:history="1">
-            <w:r>
-              <w:rPr>
-                <w:rStyle w:val="ad"/>
-                <w:noProof/>
-              </w:rPr>
-              <w:t>Выводы</w:t>
-            </w:r>
-            <w:r>
-              <w:rPr>
-                <w:noProof/>
-                <w:webHidden/>
-              </w:rPr>
-              <w:tab/>
-            </w:r>
-            <w:r>
-              <w:rPr>
-                <w:noProof/>
-                <w:webHidden/>
-              </w:rPr>
-              <w:fldChar w:fldCharType="begin"/>
-            </w:r>
-            <w:r>
-              <w:rPr>
-                <w:noProof/>
-                <w:webHidden/>
-              </w:rPr>
-              <w:instrText xml:space="preserve"> PAGEREF _Toc82803536 \h </w:instrText>
-            </w:r>
-            <w:r>
-              <w:rPr>
-                <w:noProof/>
-                <w:webHidden/>
-              </w:rPr>
-            </w:r>
-            <w:r>
-              <w:rPr>
-                <w:noProof/>
-                <w:webHidden/>
-              </w:rPr>
-              <w:fldChar w:fldCharType="separate"/>
-            </w:r>
-            <w:r>
-              <w:rPr>
-                <w:noProof/>
-                <w:webHidden/>
-              </w:rPr>
-              <w:t>8</w:t>
-            </w:r>
-            <w:r>
-              <w:rPr>
-                <w:noProof/>
-                <w:webHidden/>
-              </w:rPr>
-              <w:fldChar w:fldCharType="end"/>
-            </w:r>
-          </w:hyperlink>
-        </w:p>
-        <w:p>
-          <w:r>
             <w:fldChar w:fldCharType="end"/>
           </w:r>
         </w:p>
       </w:sdtContent>
     </w:sdt>
-    <w:p>
-      <w:pPr>
-        <w:pStyle w:val="1"/>
-      </w:pPr>
-      <w:bookmarkStart w:id="0" w:name="цель-работы"/>
-      <w:bookmarkStart w:id="1" w:name="_Toc82803533"/>
-      <w:r>
-        <w:t>Цель работы</w:t>
-      </w:r>
-      <w:bookmarkEnd w:id="1"/>
+    <w:bookmarkStart w:id="20" w:name="цель-работы"/>
+    <w:p>
+      <w:pPr>
+        <w:pStyle w:val="Heading1"/>
+      </w:pPr>
+      <w:r>
+        <w:t xml:space="preserve">Цель работы</w:t>
+      </w:r>
     </w:p>
     <w:p>
       <w:pPr>
         <w:pStyle w:val="FirstParagraph"/>
       </w:pPr>
       <w:r>
-        <w:t>Приобретение практических навыков установки операционной системы на виртуальную машину, настройки минимально необходимых для дальнейшей работы сервисов.</w:t>
-      </w:r>
-    </w:p>
-    <w:p>
-      <w:pPr>
-        <w:pStyle w:val="1"/>
-      </w:pPr>
-      <w:bookmarkStart w:id="2" w:name="задание"/>
-      <w:bookmarkStart w:id="3" w:name="_Toc82803534"/>
-      <w:bookmarkEnd w:id="0"/>
-      <w:r>
-        <w:t>Задание</w:t>
-      </w:r>
-      <w:bookmarkEnd w:id="3"/>
+        <w:t xml:space="preserve">Приобретение практических навыков установки операционной системы на виртуальную машину, настройки минимально необходимых для дальнейшей работы сервисов.</w:t>
+      </w:r>
+    </w:p>
+    <w:bookmarkEnd w:id="20"/>
+    <w:bookmarkStart w:id="21" w:name="задание"/>
+    <w:p>
+      <w:pPr>
+        <w:pStyle w:val="Heading1"/>
+      </w:pPr>
+      <w:r>
+        <w:t xml:space="preserve">Задание</w:t>
+      </w:r>
     </w:p>
     <w:p>
       <w:pPr>
         <w:pStyle w:val="FirstParagraph"/>
       </w:pPr>
       <w:r>
-        <w:t>Установить ОС CentOS на виртуальную машину и провести начальную конфигурацию.</w:t>
-      </w:r>
-    </w:p>
-    <w:p>
-      <w:pPr>
-        <w:pStyle w:val="1"/>
-      </w:pPr>
-      <w:bookmarkStart w:id="4" w:name="ход-работы"/>
-      <w:bookmarkStart w:id="5" w:name="_Toc82803535"/>
-      <w:bookmarkEnd w:id="2"/>
-      <w:r>
-        <w:t>Ход работы</w:t>
-      </w:r>
-      <w:bookmarkEnd w:id="5"/>
-    </w:p>
-    <w:p>
-      <w:pPr>
-        <w:pStyle w:val="Compact"/>
+        <w:t xml:space="preserve">Установить ОС CentOS на виртуальную машину и провести начальную конфигурацию.</w:t>
+      </w:r>
+    </w:p>
+    <w:bookmarkEnd w:id="21"/>
+    <w:bookmarkStart w:id="48" w:name="ход-работы"/>
+    <w:p>
+      <w:pPr>
+        <w:pStyle w:val="Heading1"/>
+      </w:pPr>
+      <w:r>
+        <w:t xml:space="preserve">Ход работы</w:t>
+      </w:r>
+    </w:p>
+    <w:p>
+      <w:pPr>
         <w:numPr>
           <w:ilvl w:val="0"/>
-          <w:numId w:val="2"/>
+          <w:numId w:val="1001"/>
         </w:numPr>
-      </w:pPr>
-      <w:r>
-        <w:t>Для ус</w:t>
-      </w:r>
-      <w:r>
-        <w:t>тановки нам потребуется непосредственно сам дистрибутив CentOS 7 и среда VirtualBox. Скачиваем и запускаем последнюю. Тут меняем папку установки на соответствующую рекомендациям (иллюстр. fig. 1) и создаем новую Linux RedHat x64 виртуальную машину со следу</w:t>
-      </w:r>
-      <w:r>
-        <w:t>ющими настройками (илллюстр. fig. 2, fig. 3) и проверяем папку для снимков (иллюстр. fig. 4).</w:t>
+        <w:pStyle w:val="Compact"/>
+      </w:pPr>
+      <w:r>
+        <w:t xml:space="preserve">Для установки нам потребуется непосредственно сам дистрибутив CentOS 7 и среда VirtualBox. Скачиваем и запускаем последнюю. Тут меняем папку установки на соответствующую рекомендациям (иллюстр. 1) и создаем новую Linux RedHat x64 виртуальную машину со следующими настройками (илллюстр. 2, 3) и проверяем папку для снимков (иллюстр. 4).</w:t>
       </w:r>
     </w:p>
     <w:p>
       <w:pPr>
         <w:pStyle w:val="CaptionedFigure"/>
       </w:pPr>
-      <w:bookmarkStart w:id="6" w:name="fig:001"/>
-      <w:r>
-        <w:rPr>
-          <w:noProof/>
-        </w:rPr>
-        <w:lastRenderedPageBreak/>
+      <w:bookmarkStart w:id="23" w:name="fig:001"/>
+      <w:r>
         <w:drawing>
-          <wp:inline distT="0" distB="0" distL="0" distR="0" wp14:anchorId="4ED882A4" wp14:editId="6318ADA2">
+          <wp:inline>
             <wp:extent cx="5334000" cy="2133600"/>
-            <wp:effectExtent l="0" t="0" r="0" b="0"/>
-            <wp:docPr id="1" name="Picture" descr="Figure 1: Папка для машин"/>
-            <wp:cNvGraphicFramePr/>
-            <a:graphic xmlns:a="http://schemas.openxmlformats.org/drawingml/2006/main">
+            <wp:effectExtent b="0" l="0" r="0" t="0"/>
+            <wp:docPr descr="Figure 1: Папка для машин" title="" id="1" name="Picture"/>
+            <a:graphic>
               <a:graphicData uri="http://schemas.openxmlformats.org/drawingml/2006/picture">
-                <pic:pic xmlns:pic="http://schemas.openxmlformats.org/drawingml/2006/picture">
+                <pic:pic>
                   <pic:nvPicPr>
-                    <pic:cNvPr id="0" name="Picture" descr="image/report/1.png"/>
+                    <pic:cNvPr descr="image/report/1.png" id="0" name="Picture"/>
                     <pic:cNvPicPr>
-                      <a:picLocks noChangeAspect="1" noChangeArrowheads="1"/>
+                      <a:picLocks noChangeArrowheads="1" noChangeAspect="1"/>
                     </pic:cNvPicPr>
                   </pic:nvPicPr>
                   <pic:blipFill>
-                    <a:blip r:embed="rId7"/>
+                    <a:blip r:embed="rId22"/>
                     <a:stretch>
                       <a:fillRect/>
                     </a:stretch>
@@ -459,42 +228,38 @@
           </wp:inline>
         </w:drawing>
       </w:r>
-      <w:bookmarkEnd w:id="6"/>
+      <w:bookmarkEnd w:id="23"/>
     </w:p>
     <w:p>
       <w:pPr>
         <w:pStyle w:val="ImageCaption"/>
       </w:pPr>
       <w:r>
-        <w:t>Figure 1: Папка для машин</w:t>
+        <w:t xml:space="preserve">Figure 1: Папка для машин</w:t>
       </w:r>
     </w:p>
     <w:p>
       <w:pPr>
         <w:pStyle w:val="CaptionedFigure"/>
       </w:pPr>
-      <w:bookmarkStart w:id="7" w:name="fig:002"/>
-      <w:r>
-        <w:rPr>
-          <w:noProof/>
-        </w:rPr>
+      <w:bookmarkStart w:id="25" w:name="fig:002"/>
+      <w:r>
         <w:drawing>
-          <wp:inline distT="0" distB="0" distL="0" distR="0" wp14:anchorId="44CA1ACF" wp14:editId="187353D0">
+          <wp:inline>
             <wp:extent cx="4226218" cy="3765176"/>
-            <wp:effectExtent l="0" t="0" r="0" b="0"/>
-            <wp:docPr id="2" name="Picture" descr="Figure 2: Настройки виртуальной машины"/>
-            <wp:cNvGraphicFramePr/>
-            <a:graphic xmlns:a="http://schemas.openxmlformats.org/drawingml/2006/main">
+            <wp:effectExtent b="0" l="0" r="0" t="0"/>
+            <wp:docPr descr="Figure 2: Настройки виртуальной машины" title="" id="1" name="Picture"/>
+            <a:graphic>
               <a:graphicData uri="http://schemas.openxmlformats.org/drawingml/2006/picture">
-                <pic:pic xmlns:pic="http://schemas.openxmlformats.org/drawingml/2006/picture">
+                <pic:pic>
                   <pic:nvPicPr>
-                    <pic:cNvPr id="0" name="Picture" descr="image/report/2.png"/>
+                    <pic:cNvPr descr="image/report/2.png" id="0" name="Picture"/>
                     <pic:cNvPicPr>
-                      <a:picLocks noChangeAspect="1" noChangeArrowheads="1"/>
+                      <a:picLocks noChangeArrowheads="1" noChangeAspect="1"/>
                     </pic:cNvPicPr>
                   </pic:nvPicPr>
                   <pic:blipFill>
-                    <a:blip r:embed="rId8"/>
+                    <a:blip r:embed="rId24"/>
                     <a:stretch>
                       <a:fillRect/>
                     </a:stretch>
@@ -520,43 +285,38 @@
           </wp:inline>
         </w:drawing>
       </w:r>
-      <w:bookmarkEnd w:id="7"/>
+      <w:bookmarkEnd w:id="25"/>
     </w:p>
     <w:p>
       <w:pPr>
         <w:pStyle w:val="ImageCaption"/>
       </w:pPr>
       <w:r>
-        <w:t>Figure 2: Настройки виртуальной машины</w:t>
+        <w:t xml:space="preserve">Figure 2: Настройки виртуальной машины</w:t>
       </w:r>
     </w:p>
     <w:p>
       <w:pPr>
         <w:pStyle w:val="CaptionedFigure"/>
       </w:pPr>
-      <w:bookmarkStart w:id="8" w:name="fig:003"/>
-      <w:r>
-        <w:rPr>
-          <w:noProof/>
-        </w:rPr>
-        <w:lastRenderedPageBreak/>
+      <w:bookmarkStart w:id="27" w:name="fig:003"/>
+      <w:r>
         <w:drawing>
-          <wp:inline distT="0" distB="0" distL="0" distR="0" wp14:anchorId="1B631986" wp14:editId="43D6DDAE">
+          <wp:inline>
             <wp:extent cx="3818964" cy="3465499"/>
-            <wp:effectExtent l="0" t="0" r="0" b="0"/>
-            <wp:docPr id="3" name="Picture" descr="Figure 3: Настройки диска для виртуальной машины"/>
-            <wp:cNvGraphicFramePr/>
-            <a:graphic xmlns:a="http://schemas.openxmlformats.org/drawingml/2006/main">
+            <wp:effectExtent b="0" l="0" r="0" t="0"/>
+            <wp:docPr descr="Figure 3: Настройки диска для виртуальной машины" title="" id="1" name="Picture"/>
+            <a:graphic>
               <a:graphicData uri="http://schemas.openxmlformats.org/drawingml/2006/picture">
-                <pic:pic xmlns:pic="http://schemas.openxmlformats.org/drawingml/2006/picture">
+                <pic:pic>
                   <pic:nvPicPr>
-                    <pic:cNvPr id="0" name="Picture" descr="image/report/3.png"/>
+                    <pic:cNvPr descr="image/report/3.png" id="0" name="Picture"/>
                     <pic:cNvPicPr>
-                      <a:picLocks noChangeAspect="1" noChangeArrowheads="1"/>
+                      <a:picLocks noChangeArrowheads="1" noChangeAspect="1"/>
                     </pic:cNvPicPr>
                   </pic:nvPicPr>
                   <pic:blipFill>
-                    <a:blip r:embed="rId9"/>
+                    <a:blip r:embed="rId26"/>
                     <a:stretch>
                       <a:fillRect/>
                     </a:stretch>
@@ -582,42 +342,38 @@
           </wp:inline>
         </w:drawing>
       </w:r>
-      <w:bookmarkEnd w:id="8"/>
+      <w:bookmarkEnd w:id="27"/>
     </w:p>
     <w:p>
       <w:pPr>
         <w:pStyle w:val="ImageCaption"/>
       </w:pPr>
       <w:r>
-        <w:t>Figure 3: Настройки диска для виртуальной машины</w:t>
+        <w:t xml:space="preserve">Figure 3: Настройки диска для виртуальной машины</w:t>
       </w:r>
     </w:p>
     <w:p>
       <w:pPr>
         <w:pStyle w:val="CaptionedFigure"/>
       </w:pPr>
-      <w:bookmarkStart w:id="9" w:name="fig:004"/>
-      <w:r>
-        <w:rPr>
-          <w:noProof/>
-        </w:rPr>
+      <w:bookmarkStart w:id="29" w:name="fig:004"/>
+      <w:r>
         <w:drawing>
-          <wp:inline distT="0" distB="0" distL="0" distR="0" wp14:anchorId="2503384D" wp14:editId="07939E85">
+          <wp:inline>
             <wp:extent cx="5334000" cy="1936139"/>
-            <wp:effectExtent l="0" t="0" r="0" b="0"/>
-            <wp:docPr id="4" name="Picture" descr="Figure 4: Расположение снимков виртуальной машины"/>
-            <wp:cNvGraphicFramePr/>
-            <a:graphic xmlns:a="http://schemas.openxmlformats.org/drawingml/2006/main">
+            <wp:effectExtent b="0" l="0" r="0" t="0"/>
+            <wp:docPr descr="Figure 4: Расположение снимков виртуальной машины" title="" id="1" name="Picture"/>
+            <a:graphic>
               <a:graphicData uri="http://schemas.openxmlformats.org/drawingml/2006/picture">
-                <pic:pic xmlns:pic="http://schemas.openxmlformats.org/drawingml/2006/picture">
+                <pic:pic>
                   <pic:nvPicPr>
-                    <pic:cNvPr id="0" name="Picture" descr="image/report/4.png"/>
+                    <pic:cNvPr descr="image/report/4.png" id="0" name="Picture"/>
                     <pic:cNvPicPr>
-                      <a:picLocks noChangeAspect="1" noChangeArrowheads="1"/>
+                      <a:picLocks noChangeArrowheads="1" noChangeAspect="1"/>
                     </pic:cNvPicPr>
                   </pic:nvPicPr>
                   <pic:blipFill>
-                    <a:blip r:embed="rId10"/>
+                    <a:blip r:embed="rId28"/>
                     <a:stretch>
                       <a:fillRect/>
                     </a:stretch>
@@ -643,58 +399,50 @@
           </wp:inline>
         </w:drawing>
       </w:r>
-      <w:bookmarkEnd w:id="9"/>
+      <w:bookmarkEnd w:id="29"/>
     </w:p>
     <w:p>
       <w:pPr>
         <w:pStyle w:val="ImageCaption"/>
       </w:pPr>
       <w:r>
-        <w:t>Figure 4: Расположение снимков виртуальн</w:t>
-      </w:r>
-      <w:r>
-        <w:t>ой машины</w:t>
-      </w:r>
-    </w:p>
-    <w:p>
-      <w:pPr>
-        <w:pStyle w:val="Compact"/>
+        <w:t xml:space="preserve">Figure 4: Расположение снимков виртуальной машины</w:t>
+      </w:r>
+    </w:p>
+    <w:p>
+      <w:pPr>
         <w:numPr>
           <w:ilvl w:val="0"/>
-          <w:numId w:val="3"/>
+          <w:numId w:val="1002"/>
         </w:numPr>
-      </w:pPr>
-      <w:r>
-        <w:t>Далее подключаем образ диска для установки (иллюстр. fig. 5) и запускаем машину для установки ОС (иллюстр. fig. 6).</w:t>
+        <w:pStyle w:val="Compact"/>
+      </w:pPr>
+      <w:r>
+        <w:t xml:space="preserve">Далее подключаем образ диска для установки (иллюстр. 5) и запускаем машину для установки ОС (иллюстр. 6).</w:t>
       </w:r>
     </w:p>
     <w:p>
       <w:pPr>
         <w:pStyle w:val="CaptionedFigure"/>
       </w:pPr>
-      <w:bookmarkStart w:id="10" w:name="fig:005"/>
-      <w:r>
-        <w:rPr>
-          <w:noProof/>
-        </w:rPr>
-        <w:lastRenderedPageBreak/>
+      <w:bookmarkStart w:id="31" w:name="fig:005"/>
+      <w:r>
         <w:drawing>
-          <wp:inline distT="0" distB="0" distL="0" distR="0" wp14:anchorId="4534FECD" wp14:editId="1D1FD7F1">
+          <wp:inline>
             <wp:extent cx="5334000" cy="2375775"/>
-            <wp:effectExtent l="0" t="0" r="0" b="0"/>
-            <wp:docPr id="5" name="Picture" descr="Figure 5: Подключенный образ"/>
-            <wp:cNvGraphicFramePr/>
-            <a:graphic xmlns:a="http://schemas.openxmlformats.org/drawingml/2006/main">
+            <wp:effectExtent b="0" l="0" r="0" t="0"/>
+            <wp:docPr descr="Figure 5: Подключенный образ" title="" id="1" name="Picture"/>
+            <a:graphic>
               <a:graphicData uri="http://schemas.openxmlformats.org/drawingml/2006/picture">
-                <pic:pic xmlns:pic="http://schemas.openxmlformats.org/drawingml/2006/picture">
+                <pic:pic>
                   <pic:nvPicPr>
-                    <pic:cNvPr id="0" name="Picture" descr="image/report/5.png"/>
+                    <pic:cNvPr descr="image/report/5.png" id="0" name="Picture"/>
                     <pic:cNvPicPr>
-                      <a:picLocks noChangeAspect="1" noChangeArrowheads="1"/>
+                      <a:picLocks noChangeArrowheads="1" noChangeAspect="1"/>
                     </pic:cNvPicPr>
                   </pic:nvPicPr>
                   <pic:blipFill>
-                    <a:blip r:embed="rId11"/>
+                    <a:blip r:embed="rId30"/>
                     <a:stretch>
                       <a:fillRect/>
                     </a:stretch>
@@ -720,42 +468,38 @@
           </wp:inline>
         </w:drawing>
       </w:r>
-      <w:bookmarkEnd w:id="10"/>
+      <w:bookmarkEnd w:id="31"/>
     </w:p>
     <w:p>
       <w:pPr>
         <w:pStyle w:val="ImageCaption"/>
       </w:pPr>
       <w:r>
-        <w:t>Figure 5: Подключенный образ</w:t>
+        <w:t xml:space="preserve">Figure 5: Подключенный образ</w:t>
       </w:r>
     </w:p>
     <w:p>
       <w:pPr>
         <w:pStyle w:val="CaptionedFigure"/>
       </w:pPr>
-      <w:bookmarkStart w:id="11" w:name="fig:006"/>
-      <w:r>
-        <w:rPr>
-          <w:noProof/>
-        </w:rPr>
+      <w:bookmarkStart w:id="33" w:name="fig:006"/>
+      <w:r>
         <w:drawing>
-          <wp:inline distT="0" distB="0" distL="0" distR="0" wp14:anchorId="69ABE761" wp14:editId="02D8623D">
+          <wp:inline>
             <wp:extent cx="4095589" cy="3649915"/>
-            <wp:effectExtent l="0" t="0" r="0" b="0"/>
-            <wp:docPr id="6" name="Picture" descr="Figure 6: Начало установки"/>
-            <wp:cNvGraphicFramePr/>
-            <a:graphic xmlns:a="http://schemas.openxmlformats.org/drawingml/2006/main">
+            <wp:effectExtent b="0" l="0" r="0" t="0"/>
+            <wp:docPr descr="Figure 6: Начало установки" title="" id="1" name="Picture"/>
+            <a:graphic>
               <a:graphicData uri="http://schemas.openxmlformats.org/drawingml/2006/picture">
-                <pic:pic xmlns:pic="http://schemas.openxmlformats.org/drawingml/2006/picture">
+                <pic:pic>
                   <pic:nvPicPr>
-                    <pic:cNvPr id="0" name="Picture" descr="image/report/6.png"/>
+                    <pic:cNvPr descr="image/report/6.png" id="0" name="Picture"/>
                     <pic:cNvPicPr>
-                      <a:picLocks noChangeAspect="1" noChangeArrowheads="1"/>
+                      <a:picLocks noChangeArrowheads="1" noChangeAspect="1"/>
                     </pic:cNvPicPr>
                   </pic:nvPicPr>
                   <pic:blipFill>
-                    <a:blip r:embed="rId12"/>
+                    <a:blip r:embed="rId32"/>
                     <a:stretch>
                       <a:fillRect/>
                     </a:stretch>
@@ -781,61 +525,50 @@
           </wp:inline>
         </w:drawing>
       </w:r>
-      <w:bookmarkEnd w:id="11"/>
+      <w:bookmarkEnd w:id="33"/>
     </w:p>
     <w:p>
       <w:pPr>
         <w:pStyle w:val="ImageCaption"/>
       </w:pPr>
       <w:r>
-        <w:t>Figure 6: Начало установки</w:t>
-      </w:r>
-    </w:p>
-    <w:p>
-      <w:pPr>
-        <w:pStyle w:val="Compact"/>
+        <w:t xml:space="preserve">Figure 6: Начало установки</w:t>
+      </w:r>
+    </w:p>
+    <w:p>
+      <w:pPr>
         <w:numPr>
           <w:ilvl w:val="0"/>
-          <w:numId w:val="4"/>
+          <w:numId w:val="1003"/>
         </w:numPr>
-      </w:pPr>
-      <w:r>
-        <w:t>Проводим конфигурацию параметров будущей ОС в соответствии с требовани</w:t>
-      </w:r>
-      <w:r>
-        <w:t>ями, задаем тут язык, подключаем сеть, отключаем KDUMP, выбираем пакет сервера с GUI и минимальную среду разработки, определяем наш созданный диск и запускаемся (иллюстр. fig. 7). Далее нам нужно создать пользователя с правами администратора и задать парол</w:t>
-      </w:r>
-      <w:r>
-        <w:t>ь на root права (иллюстр. fig. 8). Ждем завершения процесса.</w:t>
+        <w:pStyle w:val="Compact"/>
+      </w:pPr>
+      <w:r>
+        <w:t xml:space="preserve">Проводим конфигурацию параметров будущей ОС в соответствии с требованиями, задаем тут язык, подключаем сеть, отключаем KDUMP, выбираем пакет сервера с GUI и минимальную среду разработки, определяем наш созданный диск и запускаемся (иллюстр. 7). Далее нам нужно создать пользователя с правами администратора и задать пароль на root права (иллюстр. 8). Ждем завершения процесса.</w:t>
       </w:r>
     </w:p>
     <w:p>
       <w:pPr>
         <w:pStyle w:val="CaptionedFigure"/>
       </w:pPr>
-      <w:bookmarkStart w:id="12" w:name="fig:007"/>
-      <w:r>
-        <w:rPr>
-          <w:noProof/>
-        </w:rPr>
-        <w:lastRenderedPageBreak/>
+      <w:bookmarkStart w:id="35" w:name="fig:007"/>
+      <w:r>
         <w:drawing>
-          <wp:inline distT="0" distB="0" distL="0" distR="0" wp14:anchorId="423D6426" wp14:editId="4837E32B">
+          <wp:inline>
             <wp:extent cx="5125250" cy="4164746"/>
-            <wp:effectExtent l="0" t="0" r="0" b="0"/>
-            <wp:docPr id="7" name="Picture" descr="Figure 7: Настроенные параметры будущей ОС"/>
-            <wp:cNvGraphicFramePr/>
-            <a:graphic xmlns:a="http://schemas.openxmlformats.org/drawingml/2006/main">
+            <wp:effectExtent b="0" l="0" r="0" t="0"/>
+            <wp:docPr descr="Figure 7: Настроенные параметры будущей ОС" title="" id="1" name="Picture"/>
+            <a:graphic>
               <a:graphicData uri="http://schemas.openxmlformats.org/drawingml/2006/picture">
-                <pic:pic xmlns:pic="http://schemas.openxmlformats.org/drawingml/2006/picture">
+                <pic:pic>
                   <pic:nvPicPr>
-                    <pic:cNvPr id="0" name="Picture" descr="image/report/7.png"/>
+                    <pic:cNvPr descr="image/report/7.png" id="0" name="Picture"/>
                     <pic:cNvPicPr>
-                      <a:picLocks noChangeAspect="1" noChangeArrowheads="1"/>
+                      <a:picLocks noChangeArrowheads="1" noChangeAspect="1"/>
                     </pic:cNvPicPr>
                   </pic:nvPicPr>
                   <pic:blipFill>
-                    <a:blip r:embed="rId13"/>
+                    <a:blip r:embed="rId34"/>
                     <a:stretch>
                       <a:fillRect/>
                     </a:stretch>
@@ -861,43 +594,38 @@
           </wp:inline>
         </w:drawing>
       </w:r>
-      <w:bookmarkEnd w:id="12"/>
+      <w:bookmarkEnd w:id="35"/>
     </w:p>
     <w:p>
       <w:pPr>
         <w:pStyle w:val="ImageCaption"/>
       </w:pPr>
       <w:r>
-        <w:t>Figure 7: Настроенные параметры будущей ОС</w:t>
+        <w:t xml:space="preserve">Figure 7: Настроенные параметры будущей ОС</w:t>
       </w:r>
     </w:p>
     <w:p>
       <w:pPr>
         <w:pStyle w:val="CaptionedFigure"/>
       </w:pPr>
-      <w:bookmarkStart w:id="13" w:name="fig:008"/>
-      <w:r>
-        <w:rPr>
-          <w:noProof/>
-        </w:rPr>
-        <w:lastRenderedPageBreak/>
+      <w:bookmarkStart w:id="37" w:name="fig:008"/>
+      <w:r>
         <w:drawing>
-          <wp:inline distT="0" distB="0" distL="0" distR="0" wp14:anchorId="2312BF8A" wp14:editId="214ADF96">
+          <wp:inline>
             <wp:extent cx="5155986" cy="4310742"/>
-            <wp:effectExtent l="0" t="0" r="0" b="0"/>
-            <wp:docPr id="8" name="Picture" descr="Figure 8: Начало установки ОС, задание пароля и создание пользователя"/>
-            <wp:cNvGraphicFramePr/>
-            <a:graphic xmlns:a="http://schemas.openxmlformats.org/drawingml/2006/main">
+            <wp:effectExtent b="0" l="0" r="0" t="0"/>
+            <wp:docPr descr="Figure 8: Начало установки ОС, задание пароля и создание пользователя" title="" id="1" name="Picture"/>
+            <a:graphic>
               <a:graphicData uri="http://schemas.openxmlformats.org/drawingml/2006/picture">
-                <pic:pic xmlns:pic="http://schemas.openxmlformats.org/drawingml/2006/picture">
+                <pic:pic>
                   <pic:nvPicPr>
-                    <pic:cNvPr id="0" name="Picture" descr="image/report/8.png"/>
+                    <pic:cNvPr descr="image/report/8.png" id="0" name="Picture"/>
                     <pic:cNvPicPr>
-                      <a:picLocks noChangeAspect="1" noChangeArrowheads="1"/>
+                      <a:picLocks noChangeArrowheads="1" noChangeAspect="1"/>
                     </pic:cNvPicPr>
                   </pic:nvPicPr>
                   <pic:blipFill>
-                    <a:blip r:embed="rId14"/>
+                    <a:blip r:embed="rId36"/>
                     <a:stretch>
                       <a:fillRect/>
                     </a:stretch>
@@ -923,54 +651,50 @@
           </wp:inline>
         </w:drawing>
       </w:r>
-      <w:bookmarkEnd w:id="13"/>
+      <w:bookmarkEnd w:id="37"/>
     </w:p>
     <w:p>
       <w:pPr>
         <w:pStyle w:val="ImageCaption"/>
       </w:pPr>
       <w:r>
-        <w:t>Figure 8: Начало установки ОС, задание пароля и создание пользователя</w:t>
-      </w:r>
-    </w:p>
-    <w:p>
-      <w:pPr>
-        <w:pStyle w:val="Compact"/>
+        <w:t xml:space="preserve">Figure 8: Начало установки ОС, задание пароля и создание пользователя</w:t>
+      </w:r>
+    </w:p>
+    <w:p>
+      <w:pPr>
         <w:numPr>
           <w:ilvl w:val="0"/>
-          <w:numId w:val="5"/>
+          <w:numId w:val="1004"/>
         </w:numPr>
-      </w:pPr>
-      <w:r>
-        <w:t>После завершения установки принимаем лицензию, перезагружаемся и входим в учетную запись (иллюстр. fig. 9). Здесь подключим образ дополнений гостевой ОС и установим необходимый пакет драйверов (иллюстр. fig. 10)</w:t>
+        <w:pStyle w:val="Compact"/>
+      </w:pPr>
+      <w:r>
+        <w:t xml:space="preserve">После завершения установки принимаем лицензию, перезагружаемся и входим в учетную запись (иллюстр. 9). Здесь подключим образ дополнений гостевой ОС и установим необходимый пакет драйверов (иллюстр. 10)</w:t>
       </w:r>
     </w:p>
     <w:p>
       <w:pPr>
         <w:pStyle w:val="CaptionedFigure"/>
       </w:pPr>
-      <w:bookmarkStart w:id="14" w:name="fig:009"/>
-      <w:r>
-        <w:rPr>
-          <w:noProof/>
-        </w:rPr>
+      <w:bookmarkStart w:id="39" w:name="fig:009"/>
+      <w:r>
         <w:drawing>
-          <wp:inline distT="0" distB="0" distL="0" distR="0" wp14:anchorId="507037C9" wp14:editId="7C18FFFE">
+          <wp:inline>
             <wp:extent cx="5334000" cy="2973366"/>
-            <wp:effectExtent l="0" t="0" r="0" b="0"/>
-            <wp:docPr id="9" name="Picture" descr="Figure 9: Рабочий стол установленной ОС"/>
-            <wp:cNvGraphicFramePr/>
-            <a:graphic xmlns:a="http://schemas.openxmlformats.org/drawingml/2006/main">
+            <wp:effectExtent b="0" l="0" r="0" t="0"/>
+            <wp:docPr descr="Figure 9: Рабочий стол установленной ОС" title="" id="1" name="Picture"/>
+            <a:graphic>
               <a:graphicData uri="http://schemas.openxmlformats.org/drawingml/2006/picture">
-                <pic:pic xmlns:pic="http://schemas.openxmlformats.org/drawingml/2006/picture">
+                <pic:pic>
                   <pic:nvPicPr>
-                    <pic:cNvPr id="0" name="Picture" descr="image/report/9.png"/>
+                    <pic:cNvPr descr="image/report/9.png" id="0" name="Picture"/>
                     <pic:cNvPicPr>
-                      <a:picLocks noChangeAspect="1" noChangeArrowheads="1"/>
+                      <a:picLocks noChangeArrowheads="1" noChangeAspect="1"/>
                     </pic:cNvPicPr>
                   </pic:nvPicPr>
                   <pic:blipFill>
-                    <a:blip r:embed="rId15"/>
+                    <a:blip r:embed="rId38"/>
                     <a:stretch>
                       <a:fillRect/>
                     </a:stretch>
@@ -996,43 +720,38 @@
           </wp:inline>
         </w:drawing>
       </w:r>
-      <w:bookmarkEnd w:id="14"/>
+      <w:bookmarkEnd w:id="39"/>
     </w:p>
     <w:p>
       <w:pPr>
         <w:pStyle w:val="ImageCaption"/>
       </w:pPr>
       <w:r>
-        <w:t>Figure 9: Рабочий стол установленной ОС</w:t>
+        <w:t xml:space="preserve">Figure 9: Рабочий стол установленной ОС</w:t>
       </w:r>
     </w:p>
     <w:p>
       <w:pPr>
         <w:pStyle w:val="CaptionedFigure"/>
       </w:pPr>
-      <w:bookmarkStart w:id="15" w:name="fig:010"/>
-      <w:r>
-        <w:rPr>
-          <w:noProof/>
-        </w:rPr>
-        <w:lastRenderedPageBreak/>
+      <w:bookmarkStart w:id="41" w:name="fig:010"/>
+      <w:r>
         <w:drawing>
-          <wp:inline distT="0" distB="0" distL="0" distR="0" wp14:anchorId="6621BBA4" wp14:editId="372872E6">
+          <wp:inline>
             <wp:extent cx="5334000" cy="2905355"/>
-            <wp:effectExtent l="0" t="0" r="0" b="0"/>
-            <wp:docPr id="10" name="Picture" descr="Figure 10: Установка драйверов"/>
-            <wp:cNvGraphicFramePr/>
-            <a:graphic xmlns:a="http://schemas.openxmlformats.org/drawingml/2006/main">
+            <wp:effectExtent b="0" l="0" r="0" t="0"/>
+            <wp:docPr descr="Figure 10: Установка драйверов" title="" id="1" name="Picture"/>
+            <a:graphic>
               <a:graphicData uri="http://schemas.openxmlformats.org/drawingml/2006/picture">
-                <pic:pic xmlns:pic="http://schemas.openxmlformats.org/drawingml/2006/picture">
+                <pic:pic>
                   <pic:nvPicPr>
-                    <pic:cNvPr id="0" name="Picture" descr="image/report/10.png"/>
+                    <pic:cNvPr descr="image/report/10.png" id="0" name="Picture"/>
                     <pic:cNvPicPr>
-                      <a:picLocks noChangeAspect="1" noChangeArrowheads="1"/>
+                      <a:picLocks noChangeArrowheads="1" noChangeAspect="1"/>
                     </pic:cNvPicPr>
                   </pic:nvPicPr>
                   <pic:blipFill>
-                    <a:blip r:embed="rId16"/>
+                    <a:blip r:embed="rId40"/>
                     <a:stretch>
                       <a:fillRect/>
                     </a:stretch>
@@ -1058,54 +777,68 @@
           </wp:inline>
         </w:drawing>
       </w:r>
-      <w:bookmarkEnd w:id="15"/>
+      <w:bookmarkEnd w:id="41"/>
     </w:p>
     <w:p>
       <w:pPr>
         <w:pStyle w:val="ImageCaption"/>
       </w:pPr>
       <w:r>
-        <w:t>Figure 10: Установка драйверов</w:t>
-      </w:r>
-    </w:p>
-    <w:p>
-      <w:pPr>
-        <w:pStyle w:val="Compact"/>
+        <w:t xml:space="preserve">Figure 10: Установка драйверов</w:t>
+      </w:r>
+    </w:p>
+    <w:p>
+      <w:pPr>
         <w:numPr>
           <w:ilvl w:val="0"/>
-          <w:numId w:val="6"/>
+          <w:numId w:val="1005"/>
         </w:numPr>
-      </w:pPr>
-      <w:r>
-        <w:t>Теперь выполним команду “yum update” для обновления всего ПО в системе (иллюстр. fig. 11).</w:t>
+        <w:pStyle w:val="Compact"/>
+      </w:pPr>
+      <w:r>
+        <w:t xml:space="preserve">Теперь выполним команду</w:t>
+      </w:r>
+      <w:r>
+        <w:t xml:space="preserve"> </w:t>
+      </w:r>
+      <w:r>
+        <w:t xml:space="preserve">“</w:t>
+      </w:r>
+      <w:r>
+        <w:t xml:space="preserve">yum update</w:t>
+      </w:r>
+      <w:r>
+        <w:t xml:space="preserve">”</w:t>
+      </w:r>
+      <w:r>
+        <w:t xml:space="preserve"> </w:t>
+      </w:r>
+      <w:r>
+        <w:t xml:space="preserve">для обновления всего ПО в системе (иллюстр. 11).</w:t>
       </w:r>
     </w:p>
     <w:p>
       <w:pPr>
         <w:pStyle w:val="CaptionedFigure"/>
       </w:pPr>
-      <w:bookmarkStart w:id="16" w:name="fig:011"/>
-      <w:r>
-        <w:rPr>
-          <w:noProof/>
-        </w:rPr>
+      <w:bookmarkStart w:id="43" w:name="fig:011"/>
+      <w:r>
         <w:drawing>
-          <wp:inline distT="0" distB="0" distL="0" distR="0" wp14:anchorId="25CC9FBF" wp14:editId="36193316">
+          <wp:inline>
             <wp:extent cx="5334000" cy="2644205"/>
-            <wp:effectExtent l="0" t="0" r="0" b="0"/>
-            <wp:docPr id="11" name="Picture" descr="Figure 11: Обновление ПО"/>
-            <wp:cNvGraphicFramePr/>
-            <a:graphic xmlns:a="http://schemas.openxmlformats.org/drawingml/2006/main">
+            <wp:effectExtent b="0" l="0" r="0" t="0"/>
+            <wp:docPr descr="Figure 11: Обновление ПО" title="" id="1" name="Picture"/>
+            <a:graphic>
               <a:graphicData uri="http://schemas.openxmlformats.org/drawingml/2006/picture">
-                <pic:pic xmlns:pic="http://schemas.openxmlformats.org/drawingml/2006/picture">
+                <pic:pic>
                   <pic:nvPicPr>
-                    <pic:cNvPr id="0" name="Picture" descr="image/report/11.png"/>
+                    <pic:cNvPr descr="image/report/11.png" id="0" name="Picture"/>
                     <pic:cNvPicPr>
-                      <a:picLocks noChangeAspect="1" noChangeArrowheads="1"/>
+                      <a:picLocks noChangeArrowheads="1" noChangeAspect="1"/>
                     </pic:cNvPicPr>
                   </pic:nvPicPr>
                   <pic:blipFill>
-                    <a:blip r:embed="rId17"/>
+                    <a:blip r:embed="rId42"/>
                     <a:stretch>
                       <a:fillRect/>
                     </a:stretch>
@@ -1131,58 +864,50 @@
           </wp:inline>
         </w:drawing>
       </w:r>
-      <w:bookmarkEnd w:id="16"/>
+      <w:bookmarkEnd w:id="43"/>
     </w:p>
     <w:p>
       <w:pPr>
         <w:pStyle w:val="ImageCaption"/>
       </w:pPr>
       <w:r>
-        <w:t>Figure 11: Обновление ПО</w:t>
-      </w:r>
-    </w:p>
-    <w:p>
-      <w:pPr>
-        <w:pStyle w:val="Compact"/>
+        <w:t xml:space="preserve">Figure 11: Обновление ПО</w:t>
+      </w:r>
+    </w:p>
+    <w:p>
+      <w:pPr>
         <w:numPr>
           <w:ilvl w:val="0"/>
-          <w:numId w:val="7"/>
+          <w:numId w:val="1006"/>
         </w:numPr>
-      </w:pPr>
-      <w:r>
-        <w:t>Далееот машины Base открепялем виртуальный жесткий диск (иллюстр. fig. 12) и на его основе создаем еще одну</w:t>
-      </w:r>
-      <w:r>
-        <w:t xml:space="preserve"> машину Host2 (иллюстр. fig. 13).</w:t>
+        <w:pStyle w:val="Compact"/>
+      </w:pPr>
+      <w:r>
+        <w:t xml:space="preserve">Далееот машины Base открепялем виртуальный жесткий диск (иллюстр. 12) и на его основе создаем еще одну машину Host2 (иллюстр. 13).</w:t>
       </w:r>
     </w:p>
     <w:p>
       <w:pPr>
         <w:pStyle w:val="CaptionedFigure"/>
       </w:pPr>
-      <w:bookmarkStart w:id="17" w:name="fig:012"/>
-      <w:r>
-        <w:rPr>
-          <w:noProof/>
-        </w:rPr>
-        <w:lastRenderedPageBreak/>
+      <w:bookmarkStart w:id="45" w:name="fig:012"/>
+      <w:r>
         <w:drawing>
-          <wp:inline distT="0" distB="0" distL="0" distR="0" wp14:anchorId="7FC99E84" wp14:editId="74D331C0">
+          <wp:inline>
             <wp:extent cx="5334000" cy="2620586"/>
-            <wp:effectExtent l="0" t="0" r="0" b="0"/>
-            <wp:docPr id="12" name="Picture" descr="Figure 12: Освобождение виртуального HDD"/>
-            <wp:cNvGraphicFramePr/>
-            <a:graphic xmlns:a="http://schemas.openxmlformats.org/drawingml/2006/main">
+            <wp:effectExtent b="0" l="0" r="0" t="0"/>
+            <wp:docPr descr="Figure 12: Освобождение виртуального HDD" title="" id="1" name="Picture"/>
+            <a:graphic>
               <a:graphicData uri="http://schemas.openxmlformats.org/drawingml/2006/picture">
-                <pic:pic xmlns:pic="http://schemas.openxmlformats.org/drawingml/2006/picture">
+                <pic:pic>
                   <pic:nvPicPr>
-                    <pic:cNvPr id="0" name="Picture" descr="image/report/12.png"/>
+                    <pic:cNvPr descr="image/report/12.png" id="0" name="Picture"/>
                     <pic:cNvPicPr>
-                      <a:picLocks noChangeAspect="1" noChangeArrowheads="1"/>
+                      <a:picLocks noChangeArrowheads="1" noChangeAspect="1"/>
                     </pic:cNvPicPr>
                   </pic:nvPicPr>
                   <pic:blipFill>
-                    <a:blip r:embed="rId18"/>
+                    <a:blip r:embed="rId44"/>
                     <a:stretch>
                       <a:fillRect/>
                     </a:stretch>
@@ -1208,42 +933,38 @@
           </wp:inline>
         </w:drawing>
       </w:r>
-      <w:bookmarkEnd w:id="17"/>
+      <w:bookmarkEnd w:id="45"/>
     </w:p>
     <w:p>
       <w:pPr>
         <w:pStyle w:val="ImageCaption"/>
       </w:pPr>
       <w:r>
-        <w:t>Figure 12: Освобождение виртуального HDD</w:t>
+        <w:t xml:space="preserve">Figure 12: Освобождение виртуального HDD</w:t>
       </w:r>
     </w:p>
     <w:p>
       <w:pPr>
         <w:pStyle w:val="CaptionedFigure"/>
       </w:pPr>
-      <w:bookmarkStart w:id="18" w:name="fig:013"/>
-      <w:r>
-        <w:rPr>
-          <w:noProof/>
-        </w:rPr>
+      <w:bookmarkStart w:id="47" w:name="fig:013"/>
+      <w:r>
         <w:drawing>
-          <wp:inline distT="0" distB="0" distL="0" distR="0" wp14:anchorId="65288012" wp14:editId="5DC60CFA">
+          <wp:inline>
             <wp:extent cx="5334000" cy="3272229"/>
-            <wp:effectExtent l="0" t="0" r="0" b="0"/>
-            <wp:docPr id="13" name="Picture" descr="Figure 13: Создание второй машины Host2"/>
-            <wp:cNvGraphicFramePr/>
-            <a:graphic xmlns:a="http://schemas.openxmlformats.org/drawingml/2006/main">
+            <wp:effectExtent b="0" l="0" r="0" t="0"/>
+            <wp:docPr descr="Figure 13: Создание второй машины Host2" title="" id="1" name="Picture"/>
+            <a:graphic>
               <a:graphicData uri="http://schemas.openxmlformats.org/drawingml/2006/picture">
-                <pic:pic xmlns:pic="http://schemas.openxmlformats.org/drawingml/2006/picture">
+                <pic:pic>
                   <pic:nvPicPr>
-                    <pic:cNvPr id="0" name="Picture" descr="image/report/13.png"/>
+                    <pic:cNvPr descr="image/report/13.png" id="0" name="Picture"/>
                     <pic:cNvPicPr>
-                      <a:picLocks noChangeAspect="1" noChangeArrowheads="1"/>
+                      <a:picLocks noChangeArrowheads="1" noChangeAspect="1"/>
                     </pic:cNvPicPr>
                   </pic:nvPicPr>
                   <pic:blipFill>
-                    <a:blip r:embed="rId19"/>
+                    <a:blip r:embed="rId46"/>
                     <a:stretch>
                       <a:fillRect/>
                     </a:stretch>
@@ -1269,84 +990,57 @@
           </wp:inline>
         </w:drawing>
       </w:r>
-      <w:bookmarkEnd w:id="18"/>
+      <w:bookmarkEnd w:id="47"/>
     </w:p>
     <w:p>
       <w:pPr>
         <w:pStyle w:val="ImageCaption"/>
       </w:pPr>
       <w:r>
-        <w:t>Figure 13: Создание второй машины Host2</w:t>
-      </w:r>
-    </w:p>
-    <w:p>
-      <w:pPr>
-        <w:pStyle w:val="1"/>
-      </w:pPr>
-      <w:bookmarkStart w:id="19" w:name="выводы"/>
-      <w:bookmarkStart w:id="20" w:name="_Toc82803536"/>
-      <w:bookmarkEnd w:id="4"/>
-      <w:r>
-        <w:t>Выводы</w:t>
-      </w:r>
-      <w:bookmarkEnd w:id="20"/>
+        <w:t xml:space="preserve">Figure 13: Создание второй машины Host2</w:t>
+      </w:r>
+    </w:p>
+    <w:bookmarkEnd w:id="48"/>
+    <w:bookmarkStart w:id="49" w:name="выводы"/>
+    <w:p>
+      <w:pPr>
+        <w:pStyle w:val="Heading1"/>
+      </w:pPr>
+      <w:r>
+        <w:t xml:space="preserve">Выводы</w:t>
+      </w:r>
     </w:p>
     <w:p>
       <w:pPr>
         <w:pStyle w:val="FirstParagraph"/>
       </w:pPr>
       <w:r>
-        <w:t>В ходе работы мы успешно приобрели практические навыки установки операционной системы на виртуальную машину и настройки минимально необходимых для дальнейшей работы сервисов.</w:t>
-      </w:r>
-      <w:bookmarkEnd w:id="19"/>
-    </w:p>
-    <w:sectPr>
-      <w:pgSz w:w="12240" w:h="15840"/>
-      <w:pgMar w:top="1134" w:right="850" w:bottom="1134" w:left="1701" w:header="720" w:footer="720" w:gutter="0"/>
-      <w:cols w:space="720"/>
-    </w:sectPr>
+        <w:t xml:space="preserve">В ходе работы мы успешно приобрели практические навыки установки операционной системы на виртуальную машину и настройки минимально необходимых для дальнейшей работы сервисов.</w:t>
+      </w:r>
+    </w:p>
+    <w:bookmarkEnd w:id="49"/>
+    <w:sectPr/>
   </w:body>
 </w:document>
 </file>
 
-<file path=word/endnotes.xml><?xml version="1.0" encoding="utf-8"?>
-<w:endnotes xmlns:wpc="http://schemas.microsoft.com/office/word/2010/wordprocessingCanvas" xmlns:cx="http://schemas.microsoft.com/office/drawing/2014/chartex" xmlns:cx1="http://schemas.microsoft.com/office/drawing/2015/9/8/chartex" xmlns:cx2="http://schemas.microsoft.com/office/drawing/2015/10/21/chartex" xmlns:cx3="http://schemas.microsoft.com/office/drawing/2016/5/9/chartex" xmlns:cx4="http://schemas.microsoft.com/office/drawing/2016/5/10/chartex" xmlns:cx5="http://schemas.microsoft.com/office/drawing/2016/5/11/chartex" xmlns:cx6="http://schemas.microsoft.com/office/drawing/2016/5/12/chartex" xmlns:cx7="http://schemas.microsoft.com/office/drawing/2016/5/13/chartex" xmlns:cx8="http://schemas.microsoft.com/office/drawing/2016/5/14/chartex" xmlns:mc="http://schemas.openxmlformats.org/markup-compatibility/2006" xmlns:aink="http://schemas.microsoft.com/office/drawing/2016/ink" xmlns:am3d="http://schemas.microsoft.com/office/drawing/2017/model3d" xmlns:o="urn:schemas-microsoft-com:office:office" xmlns:r="http://schemas.openxmlformats.org/officeDocument/2006/relationships" xmlns:m="http://schemas.openxmlformats.org/officeDocument/2006/math" xmlns:v="urn:schemas-microsoft-com:vml" xmlns:wp14="http://schemas.microsoft.com/office/word/2010/wordprocessingDrawing" xmlns:wp="http://schemas.openxmlformats.org/drawingml/2006/wordprocessingDrawing" xmlns:w10="urn:schemas-microsoft-com:office:word" xmlns:w="http://schemas.openxmlformats.org/wordprocessingml/2006/main" xmlns:w14="http://schemas.microsoft.com/office/word/2010/wordml" xmlns:w15="http://schemas.microsoft.com/office/word/2012/wordml" xmlns:w16cex="http://schemas.microsoft.com/office/word/2018/wordml/cex" xmlns:w16cid="http://schemas.microsoft.com/office/word/2016/wordml/cid" xmlns:w16="http://schemas.microsoft.com/office/word/2018/wordml" xmlns:w16se="http://schemas.microsoft.com/office/word/2015/wordml/symex" xmlns:wpg="http://schemas.microsoft.com/office/word/2010/wordprocessingGroup" xmlns:wpi="http://schemas.microsoft.com/office/word/2010/wordprocessingInk" xmlns:wne="http://schemas.microsoft.com/office/word/2006/wordml" xmlns:wps="http://schemas.microsoft.com/office/word/2010/wordprocessingShape" mc:Ignorable="w14 w15 w16se w16cid w16 w16cex wp14">
-  <w:endnote w:type="separator" w:id="-1">
-    <w:p>
-      <w:pPr>
-        <w:spacing w:after="0"/>
-      </w:pPr>
-      <w:r>
-        <w:separator/>
-      </w:r>
-    </w:p>
-  </w:endnote>
-  <w:endnote w:type="continuationSeparator" w:id="0">
-    <w:p>
-      <w:pPr>
-        <w:spacing w:after="0"/>
-      </w:pPr>
-      <w:r>
-        <w:continuationSeparator/>
-      </w:r>
-    </w:p>
-  </w:endnote>
-</w:endnotes>
+<file path=word/comments.xml><?xml version="1.0" encoding="utf-8"?>
+<w:comments xmlns:w="http://schemas.openxmlformats.org/wordprocessingml/2006/main" xmlns:m="http://schemas.openxmlformats.org/officeDocument/2006/math" xmlns:r="http://schemas.openxmlformats.org/officeDocument/2006/relationships" xmlns:o="urn:schemas-microsoft-com:office:office" xmlns:v="urn:schemas-microsoft-com:vml" xmlns:w10="urn:schemas-microsoft-com:office:word" xmlns:a="http://schemas.openxmlformats.org/drawingml/2006/main" xmlns:pic="http://schemas.openxmlformats.org/drawingml/2006/picture" xmlns:wp="http://schemas.openxmlformats.org/drawingml/2006/wordprocessingDrawing"/>
 </file>
 
 <file path=word/footnotes.xml><?xml version="1.0" encoding="utf-8"?>
-<w:footnotes xmlns:wpc="http://schemas.microsoft.com/office/word/2010/wordprocessingCanvas" xmlns:cx="http://schemas.microsoft.com/office/drawing/2014/chartex" xmlns:cx1="http://schemas.microsoft.com/office/drawing/2015/9/8/chartex" xmlns:cx2="http://schemas.microsoft.com/office/drawing/2015/10/21/chartex" xmlns:cx3="http://schemas.microsoft.com/office/drawing/2016/5/9/chartex" xmlns:cx4="http://schemas.microsoft.com/office/drawing/2016/5/10/chartex" xmlns:cx5="http://schemas.microsoft.com/office/drawing/2016/5/11/chartex" xmlns:cx6="http://schemas.microsoft.com/office/drawing/2016/5/12/chartex" xmlns:cx7="http://schemas.microsoft.com/office/drawing/2016/5/13/chartex" xmlns:cx8="http://schemas.microsoft.com/office/drawing/2016/5/14/chartex" xmlns:mc="http://schemas.openxmlformats.org/markup-compatibility/2006" xmlns:aink="http://schemas.microsoft.com/office/drawing/2016/ink" xmlns:am3d="http://schemas.microsoft.com/office/drawing/2017/model3d" xmlns:o="urn:schemas-microsoft-com:office:office" xmlns:r="http://schemas.openxmlformats.org/officeDocument/2006/relationships" xmlns:m="http://schemas.openxmlformats.org/officeDocument/2006/math" xmlns:v="urn:schemas-microsoft-com:vml" xmlns:wp14="http://schemas.microsoft.com/office/word/2010/wordprocessingDrawing" xmlns:wp="http://schemas.openxmlformats.org/drawingml/2006/wordprocessingDrawing" xmlns:w10="urn:schemas-microsoft-com:office:word" xmlns:w="http://schemas.openxmlformats.org/wordprocessingml/2006/main" xmlns:w14="http://schemas.microsoft.com/office/word/2010/wordml" xmlns:w15="http://schemas.microsoft.com/office/word/2012/wordml" xmlns:w16cex="http://schemas.microsoft.com/office/word/2018/wordml/cex" xmlns:w16cid="http://schemas.microsoft.com/office/word/2016/wordml/cid" xmlns:w16="http://schemas.microsoft.com/office/word/2018/wordml" xmlns:w16se="http://schemas.microsoft.com/office/word/2015/wordml/symex" xmlns:wpg="http://schemas.microsoft.com/office/word/2010/wordprocessingGroup" xmlns:wpi="http://schemas.microsoft.com/office/word/2010/wordprocessingInk" xmlns:wne="http://schemas.microsoft.com/office/word/2006/wordml" xmlns:wps="http://schemas.microsoft.com/office/word/2010/wordprocessingShape" mc:Ignorable="w14 w15 w16se w16cid w16 w16cex wp14">
+<w:footnotes xmlns:w="http://schemas.openxmlformats.org/wordprocessingml/2006/main" xmlns:m="http://schemas.openxmlformats.org/officeDocument/2006/math" xmlns:r="http://schemas.openxmlformats.org/officeDocument/2006/relationships" xmlns:o="urn:schemas-microsoft-com:office:office" xmlns:v="urn:schemas-microsoft-com:vml" xmlns:w10="urn:schemas-microsoft-com:office:word" xmlns:a="http://schemas.openxmlformats.org/drawingml/2006/main" xmlns:pic="http://schemas.openxmlformats.org/drawingml/2006/picture" xmlns:wp="http://schemas.openxmlformats.org/drawingml/2006/wordprocessingDrawing">
+  <w:footnote w:type="continuationSeparator" w:id="0">
+    <w:p>
+      <w:r>
+        <w:continuationSeparator/>
+      </w:r>
+    </w:p>
+  </w:footnote>
   <w:footnote w:type="separator" w:id="-1">
     <w:p>
       <w:r>
         <w:separator/>
-      </w:r>
-    </w:p>
-  </w:footnote>
-  <w:footnote w:type="continuationSeparator" w:id="0">
-    <w:p>
-      <w:r>
-        <w:continuationSeparator/>
       </w:r>
     </w:p>
   </w:footnote>
@@ -1354,11 +1048,10 @@
 </file>
 
 <file path=word/numbering.xml><?xml version="1.0" encoding="utf-8"?>
-<w:numbering xmlns:wpc="http://schemas.microsoft.com/office/word/2010/wordprocessingCanvas" xmlns:cx="http://schemas.microsoft.com/office/drawing/2014/chartex" xmlns:cx1="http://schemas.microsoft.com/office/drawing/2015/9/8/chartex" xmlns:cx2="http://schemas.microsoft.com/office/drawing/2015/10/21/chartex" xmlns:cx3="http://schemas.microsoft.com/office/drawing/2016/5/9/chartex" xmlns:cx4="http://schemas.microsoft.com/office/drawing/2016/5/10/chartex" xmlns:cx5="http://schemas.microsoft.com/office/drawing/2016/5/11/chartex" xmlns:cx6="http://schemas.microsoft.com/office/drawing/2016/5/12/chartex" xmlns:cx7="http://schemas.microsoft.com/office/drawing/2016/5/13/chartex" xmlns:cx8="http://schemas.microsoft.com/office/drawing/2016/5/14/chartex" xmlns:mc="http://schemas.openxmlformats.org/markup-compatibility/2006" xmlns:aink="http://schemas.microsoft.com/office/drawing/2016/ink" xmlns:am3d="http://schemas.microsoft.com/office/drawing/2017/model3d" xmlns:o="urn:schemas-microsoft-com:office:office" xmlns:r="http://schemas.openxmlformats.org/officeDocument/2006/relationships" xmlns:m="http://schemas.openxmlformats.org/officeDocument/2006/math" xmlns:v="urn:schemas-microsoft-com:vml" xmlns:wp14="http://schemas.microsoft.com/office/word/2010/wordprocessingDrawing" xmlns:wp="http://schemas.openxmlformats.org/drawingml/2006/wordprocessingDrawing" xmlns:w10="urn:schemas-microsoft-com:office:word" xmlns:w="http://schemas.openxmlformats.org/wordprocessingml/2006/main" xmlns:w14="http://schemas.microsoft.com/office/word/2010/wordml" xmlns:w15="http://schemas.microsoft.com/office/word/2012/wordml" xmlns:w16cex="http://schemas.microsoft.com/office/word/2018/wordml/cex" xmlns:w16cid="http://schemas.microsoft.com/office/word/2016/wordml/cid" xmlns:w16="http://schemas.microsoft.com/office/word/2018/wordml" xmlns:w16se="http://schemas.microsoft.com/office/word/2015/wordml/symex" xmlns:wpg="http://schemas.microsoft.com/office/word/2010/wordprocessingGroup" xmlns:wpi="http://schemas.microsoft.com/office/word/2010/wordprocessingInk" xmlns:wne="http://schemas.microsoft.com/office/word/2006/wordml" xmlns:wps="http://schemas.microsoft.com/office/word/2010/wordprocessingShape" mc:Ignorable="w14 w15 w16se w16cid w16 w16cex wp14">
-  <w:abstractNum w:abstractNumId="0" w15:restartNumberingAfterBreak="0">
-    <w:nsid w:val="0000A990"/>
+<w:numbering xmlns:w="http://schemas.openxmlformats.org/wordprocessingml/2006/main">
+  <w:abstractNum w:abstractNumId="990">
+    <w:nsid w:val="A990"/>
     <w:multiLevelType w:val="multilevel"/>
-    <w:tmpl w:val="50DEC766"/>
     <w:lvl w:ilvl="0">
       <w:numFmt w:val="bullet"/>
       <w:lvlText w:val=" "/>
@@ -1432,10 +1125,9 @@
       </w:pPr>
     </w:lvl>
   </w:abstractNum>
-  <w:abstractNum w:abstractNumId="1" w15:restartNumberingAfterBreak="0">
-    <w:nsid w:val="00A99411"/>
+  <w:abstractNum w:abstractNumId="99411">
+    <w:nsid w:val="A99411"/>
     <w:multiLevelType w:val="multilevel"/>
-    <w:tmpl w:val="39D615B2"/>
     <w:lvl w:ilvl="0">
       <w:start w:val="1"/>
       <w:numFmt w:val="decimal"/>
@@ -1518,10 +1210,9 @@
       </w:pPr>
     </w:lvl>
   </w:abstractNum>
-  <w:abstractNum w:abstractNumId="2" w15:restartNumberingAfterBreak="0">
-    <w:nsid w:val="00A99412"/>
+  <w:abstractNum w:abstractNumId="99412">
+    <w:nsid w:val="A99412"/>
     <w:multiLevelType w:val="multilevel"/>
-    <w:tmpl w:val="932A21EC"/>
     <w:lvl w:ilvl="0">
       <w:start w:val="2"/>
       <w:numFmt w:val="decimal"/>
@@ -1604,10 +1295,9 @@
       </w:pPr>
     </w:lvl>
   </w:abstractNum>
-  <w:abstractNum w:abstractNumId="3" w15:restartNumberingAfterBreak="0">
-    <w:nsid w:val="00A99413"/>
+  <w:abstractNum w:abstractNumId="99413">
+    <w:nsid w:val="A99413"/>
     <w:multiLevelType w:val="multilevel"/>
-    <w:tmpl w:val="AE128D9E"/>
     <w:lvl w:ilvl="0">
       <w:start w:val="3"/>
       <w:numFmt w:val="decimal"/>
@@ -1690,10 +1380,9 @@
       </w:pPr>
     </w:lvl>
   </w:abstractNum>
-  <w:abstractNum w:abstractNumId="4" w15:restartNumberingAfterBreak="0">
-    <w:nsid w:val="00A99414"/>
+  <w:abstractNum w:abstractNumId="99414">
+    <w:nsid w:val="A99414"/>
     <w:multiLevelType w:val="multilevel"/>
-    <w:tmpl w:val="77EE7522"/>
     <w:lvl w:ilvl="0">
       <w:start w:val="4"/>
       <w:numFmt w:val="decimal"/>
@@ -1776,10 +1465,9 @@
       </w:pPr>
     </w:lvl>
   </w:abstractNum>
-  <w:abstractNum w:abstractNumId="5" w15:restartNumberingAfterBreak="0">
-    <w:nsid w:val="00A99415"/>
+  <w:abstractNum w:abstractNumId="99415">
+    <w:nsid w:val="A99415"/>
     <w:multiLevelType w:val="multilevel"/>
-    <w:tmpl w:val="0AE2F886"/>
     <w:lvl w:ilvl="0">
       <w:start w:val="5"/>
       <w:numFmt w:val="decimal"/>
@@ -1862,10 +1550,9 @@
       </w:pPr>
     </w:lvl>
   </w:abstractNum>
-  <w:abstractNum w:abstractNumId="6" w15:restartNumberingAfterBreak="0">
-    <w:nsid w:val="00A99416"/>
+  <w:abstractNum w:abstractNumId="99416">
+    <w:nsid w:val="A99416"/>
     <w:multiLevelType w:val="multilevel"/>
-    <w:tmpl w:val="E712499A"/>
     <w:lvl w:ilvl="0">
       <w:start w:val="6"/>
       <w:numFmt w:val="decimal"/>
@@ -1948,11 +1635,11 @@
       </w:pPr>
     </w:lvl>
   </w:abstractNum>
-  <w:num w:numId="1">
-    <w:abstractNumId w:val="0"/>
+  <w:num w:numId="1000">
+    <w:abstractNumId w:val="990"/>
   </w:num>
-  <w:num w:numId="2">
-    <w:abstractNumId w:val="1"/>
+  <w:num w:numId="1001">
+    <w:abstractNumId w:val="99411"/>
     <w:lvlOverride w:ilvl="0">
       <w:startOverride w:val="1"/>
     </w:lvlOverride>
@@ -1981,8 +1668,8 @@
       <w:startOverride w:val="1"/>
     </w:lvlOverride>
   </w:num>
-  <w:num w:numId="3">
-    <w:abstractNumId w:val="2"/>
+  <w:num w:numId="1002">
+    <w:abstractNumId w:val="99412"/>
     <w:lvlOverride w:ilvl="0">
       <w:startOverride w:val="2"/>
     </w:lvlOverride>
@@ -2011,8 +1698,8 @@
       <w:startOverride w:val="2"/>
     </w:lvlOverride>
   </w:num>
-  <w:num w:numId="4">
-    <w:abstractNumId w:val="3"/>
+  <w:num w:numId="1003">
+    <w:abstractNumId w:val="99413"/>
     <w:lvlOverride w:ilvl="0">
       <w:startOverride w:val="3"/>
     </w:lvlOverride>
@@ -2041,8 +1728,8 @@
       <w:startOverride w:val="3"/>
     </w:lvlOverride>
   </w:num>
-  <w:num w:numId="5">
-    <w:abstractNumId w:val="4"/>
+  <w:num w:numId="1004">
+    <w:abstractNumId w:val="99414"/>
     <w:lvlOverride w:ilvl="0">
       <w:startOverride w:val="4"/>
     </w:lvlOverride>
@@ -2071,8 +1758,8 @@
       <w:startOverride w:val="4"/>
     </w:lvlOverride>
   </w:num>
-  <w:num w:numId="6">
-    <w:abstractNumId w:val="5"/>
+  <w:num w:numId="1005">
+    <w:abstractNumId w:val="99415"/>
     <w:lvlOverride w:ilvl="0">
       <w:startOverride w:val="5"/>
     </w:lvlOverride>
@@ -2101,8 +1788,8 @@
       <w:startOverride w:val="5"/>
     </w:lvlOverride>
   </w:num>
-  <w:num w:numId="7">
-    <w:abstractNumId w:val="6"/>
+  <w:num w:numId="1006">
+    <w:abstractNumId w:val="99416"/>
     <w:lvlOverride w:ilvl="0">
       <w:startOverride w:val="6"/>
     </w:lvlOverride>
@@ -2135,14 +1822,14 @@
 </file>
 
 <file path=word/styles.xml><?xml version="1.0" encoding="utf-8"?>
-<w:styles xmlns:mc="http://schemas.openxmlformats.org/markup-compatibility/2006" xmlns:r="http://schemas.openxmlformats.org/officeDocument/2006/relationships" xmlns:w="http://schemas.openxmlformats.org/wordprocessingml/2006/main" xmlns:w14="http://schemas.microsoft.com/office/word/2010/wordml" xmlns:w15="http://schemas.microsoft.com/office/word/2012/wordml" xmlns:w16cex="http://schemas.microsoft.com/office/word/2018/wordml/cex" xmlns:w16cid="http://schemas.microsoft.com/office/word/2016/wordml/cid" xmlns:w16="http://schemas.microsoft.com/office/word/2018/wordml" xmlns:w16se="http://schemas.microsoft.com/office/word/2015/wordml/symex" mc:Ignorable="w14 w15 w16se w16cid w16 w16cex">
+<w:styles xmlns:r="http://schemas.openxmlformats.org/officeDocument/2006/relationships" xmlns:w="http://schemas.openxmlformats.org/wordprocessingml/2006/main">
   <w:docDefaults>
     <w:rPrDefault>
       <w:rPr>
-        <w:rFonts w:asciiTheme="minorHAnsi" w:eastAsiaTheme="minorHAnsi" w:hAnsiTheme="minorHAnsi" w:cstheme="minorBidi"/>
+        <w:rFonts w:asciiTheme="minorHAnsi" w:cstheme="minorBidi" w:eastAsiaTheme="minorHAnsi" w:hAnsiTheme="minorHAnsi"/>
         <w:sz w:val="24"/>
         <w:szCs w:val="24"/>
-        <w:lang w:val="ru-RU" w:eastAsia="en-US" w:bidi="ar-SA"/>
+        <w:lang w:bidi="ar-SA" w:eastAsia="en-US" w:val="ru-RU"/>
       </w:rPr>
     </w:rPrDefault>
     <w:pPrDefault>
@@ -2151,688 +1838,360 @@
       </w:pPr>
     </w:pPrDefault>
   </w:docDefaults>
-  <w:latentStyles w:defLockedState="0" w:defUIPriority="0" w:defSemiHidden="0" w:defUnhideWhenUsed="0" w:defQFormat="0" w:count="376">
-    <w:lsdException w:name="heading 5" w:semiHidden="1" w:unhideWhenUsed="1"/>
-    <w:lsdException w:name="index 2" w:semiHidden="1" w:unhideWhenUsed="1"/>
-    <w:lsdException w:name="index 3" w:semiHidden="1" w:unhideWhenUsed="1"/>
-    <w:lsdException w:name="index 4" w:semiHidden="1" w:unhideWhenUsed="1"/>
-    <w:lsdException w:name="index 5" w:semiHidden="1" w:unhideWhenUsed="1"/>
-    <w:lsdException w:name="index 6" w:semiHidden="1" w:unhideWhenUsed="1"/>
-    <w:lsdException w:name="index 7" w:semiHidden="1" w:unhideWhenUsed="1"/>
-    <w:lsdException w:name="index 8" w:semiHidden="1" w:unhideWhenUsed="1"/>
-    <w:lsdException w:name="index 9" w:semiHidden="1" w:unhideWhenUsed="1"/>
-    <w:lsdException w:name="toc 1" w:semiHidden="1" w:uiPriority="39" w:unhideWhenUsed="1"/>
-    <w:lsdException w:name="toc 2" w:semiHidden="1" w:unhideWhenUsed="1"/>
-    <w:lsdException w:name="toc 3" w:semiHidden="1" w:unhideWhenUsed="1"/>
-    <w:lsdException w:name="toc 4" w:semiHidden="1" w:unhideWhenUsed="1"/>
-    <w:lsdException w:name="toc 5" w:semiHidden="1" w:unhideWhenUsed="1"/>
-    <w:lsdException w:name="toc 6" w:semiHidden="1" w:unhideWhenUsed="1"/>
-    <w:lsdException w:name="toc 7" w:semiHidden="1" w:unhideWhenUsed="1"/>
-    <w:lsdException w:name="toc 8" w:semiHidden="1" w:unhideWhenUsed="1"/>
-    <w:lsdException w:name="toc 9" w:semiHidden="1" w:unhideWhenUsed="1"/>
-    <w:lsdException w:name="Normal Indent" w:semiHidden="1" w:unhideWhenUsed="1"/>
-    <w:lsdException w:name="footnote text" w:semiHidden="1" w:unhideWhenUsed="1"/>
-    <w:lsdException w:name="annotation text" w:semiHidden="1" w:unhideWhenUsed="1"/>
-    <w:lsdException w:name="header" w:semiHidden="1" w:unhideWhenUsed="1"/>
-    <w:lsdException w:name="footer" w:semiHidden="1" w:unhideWhenUsed="1"/>
-    <w:lsdException w:name="index heading" w:semiHidden="1" w:unhideWhenUsed="1"/>
-    <w:lsdException w:name="caption" w:semiHidden="1" w:unhideWhenUsed="1"/>
-    <w:lsdException w:name="table of figures" w:semiHidden="1" w:unhideWhenUsed="1"/>
-    <w:lsdException w:name="envelope address" w:semiHidden="1" w:unhideWhenUsed="1"/>
-    <w:lsdException w:name="envelope return" w:semiHidden="1" w:unhideWhenUsed="1"/>
-    <w:lsdException w:name="footnote reference" w:semiHidden="1" w:unhideWhenUsed="1"/>
-    <w:lsdException w:name="annotation reference" w:semiHidden="1" w:unhideWhenUsed="1"/>
-    <w:lsdException w:name="line number" w:semiHidden="1" w:unhideWhenUsed="1"/>
-    <w:lsdException w:name="page number" w:semiHidden="1" w:unhideWhenUsed="1"/>
-    <w:lsdException w:name="endnote reference" w:semiHidden="1" w:unhideWhenUsed="1"/>
-    <w:lsdException w:name="endnote text" w:semiHidden="1" w:unhideWhenUsed="1"/>
-    <w:lsdException w:name="table of authorities" w:semiHidden="1" w:unhideWhenUsed="1"/>
-    <w:lsdException w:name="macro" w:semiHidden="1" w:unhideWhenUsed="1"/>
-    <w:lsdException w:name="toa heading" w:semiHidden="1" w:unhideWhenUsed="1"/>
-    <w:lsdException w:name="List" w:semiHidden="1" w:unhideWhenUsed="1"/>
-    <w:lsdException w:name="List Bullet" w:semiHidden="1" w:unhideWhenUsed="1"/>
-    <w:lsdException w:name="List Number" w:semiHidden="1" w:unhideWhenUsed="1"/>
-    <w:lsdException w:name="List 2" w:semiHidden="1" w:unhideWhenUsed="1"/>
-    <w:lsdException w:name="List 3" w:semiHidden="1" w:unhideWhenUsed="1"/>
-    <w:lsdException w:name="List 4" w:semiHidden="1" w:unhideWhenUsed="1"/>
-    <w:lsdException w:name="List Bullet 2" w:semiHidden="1" w:unhideWhenUsed="1"/>
-    <w:lsdException w:name="List Bullet 3" w:semiHidden="1" w:unhideWhenUsed="1"/>
-    <w:lsdException w:name="List Number 2" w:semiHidden="1" w:unhideWhenUsed="1"/>
-    <w:lsdException w:name="List Number 3" w:semiHidden="1" w:unhideWhenUsed="1"/>
-    <w:lsdException w:name="List Number 4" w:semiHidden="1" w:unhideWhenUsed="1"/>
-    <w:lsdException w:name="List Number 5" w:semiHidden="1" w:unhideWhenUsed="1"/>
-    <w:lsdException w:name="Closing" w:semiHidden="1" w:unhideWhenUsed="1"/>
-    <w:lsdException w:name="Signature" w:semiHidden="1" w:unhideWhenUsed="1"/>
-    <w:lsdException w:name="Default Paragraph Font" w:semiHidden="1" w:unhideWhenUsed="1"/>
-    <w:lsdException w:name="Body Text" w:semiHidden="1" w:unhideWhenUsed="1"/>
-    <w:lsdException w:name="Body Text Indent" w:semiHidden="1" w:unhideWhenUsed="1"/>
-    <w:lsdException w:name="List Continue" w:semiHidden="1" w:unhideWhenUsed="1"/>
-    <w:lsdException w:name="List Continue 2" w:semiHidden="1" w:unhideWhenUsed="1"/>
-    <w:lsdException w:name="List Continue 3" w:semiHidden="1" w:unhideWhenUsed="1"/>
-    <w:lsdException w:name="List Continue 4" w:semiHidden="1" w:unhideWhenUsed="1"/>
-    <w:lsdException w:name="List Continue 5" w:semiHidden="1" w:unhideWhenUsed="1"/>
-    <w:lsdException w:name="Message Header" w:semiHidden="1" w:unhideWhenUsed="1"/>
-    <w:lsdException w:name="Salutation" w:semiHidden="1" w:unhideWhenUsed="1"/>
-    <w:lsdException w:name="Date" w:semiHidden="1" w:unhideWhenUsed="1"/>
-    <w:lsdException w:name="Body Text First Indent" w:semiHidden="1" w:unhideWhenUsed="1"/>
-    <w:lsdException w:name="Body Text Indent 2" w:semiHidden="1" w:unhideWhenUsed="1"/>
-    <w:lsdException w:name="Body Text Indent 3" w:semiHidden="1" w:unhideWhenUsed="1"/>
-    <w:lsdException w:name="Block Text" w:semiHidden="1" w:unhideWhenUsed="1"/>
-    <w:lsdException w:name="Hyperlink" w:semiHidden="1" w:uiPriority="99" w:unhideWhenUsed="1"/>
-    <w:lsdException w:name="FollowedHyperlink" w:semiHidden="1" w:unhideWhenUsed="1"/>
-    <w:lsdException w:name="Document Map" w:semiHidden="1" w:unhideWhenUsed="1"/>
-    <w:lsdException w:name="Plain Text" w:semiHidden="1" w:unhideWhenUsed="1"/>
-    <w:lsdException w:name="E-mail Signature" w:semiHidden="1" w:unhideWhenUsed="1"/>
-    <w:lsdException w:name="HTML Top of Form" w:semiHidden="1" w:unhideWhenUsed="1"/>
-    <w:lsdException w:name="HTML Bottom of Form" w:semiHidden="1" w:unhideWhenUsed="1"/>
-    <w:lsdException w:name="Normal (Web)" w:semiHidden="1" w:unhideWhenUsed="1"/>
-    <w:lsdException w:name="HTML Acronym" w:semiHidden="1" w:unhideWhenUsed="1"/>
-    <w:lsdException w:name="HTML Address" w:semiHidden="1" w:unhideWhenUsed="1"/>
-    <w:lsdException w:name="HTML Cite" w:semiHidden="1" w:unhideWhenUsed="1"/>
-    <w:lsdException w:name="HTML Code" w:semiHidden="1" w:unhideWhenUsed="1"/>
-    <w:lsdException w:name="HTML Definition" w:semiHidden="1" w:unhideWhenUsed="1"/>
-    <w:lsdException w:name="HTML Keyboard" w:semiHidden="1" w:unhideWhenUsed="1"/>
-    <w:lsdException w:name="HTML Preformatted" w:semiHidden="1" w:unhideWhenUsed="1"/>
-    <w:lsdException w:name="HTML Sample" w:semiHidden="1" w:unhideWhenUsed="1"/>
-    <w:lsdException w:name="HTML Typewriter" w:semiHidden="1" w:unhideWhenUsed="1"/>
-    <w:lsdException w:name="HTML Variable" w:semiHidden="1" w:unhideWhenUsed="1"/>
-    <w:lsdException w:name="Normal Table" w:semiHidden="1" w:unhideWhenUsed="1"/>
-    <w:lsdException w:name="annotation subject" w:semiHidden="1" w:unhideWhenUsed="1"/>
-    <w:lsdException w:name="No List" w:semiHidden="1" w:unhideWhenUsed="1"/>
-    <w:lsdException w:name="Outline List 1" w:semiHidden="1" w:unhideWhenUsed="1"/>
-    <w:lsdException w:name="Outline List 2" w:semiHidden="1" w:unhideWhenUsed="1"/>
-    <w:lsdException w:name="Outline List 3" w:semiHidden="1" w:unhideWhenUsed="1"/>
-    <w:lsdException w:name="Table Simple 1" w:semiHidden="1" w:unhideWhenUsed="1"/>
-    <w:lsdException w:name="Table Simple 2" w:semiHidden="1" w:unhideWhenUsed="1"/>
-    <w:lsdException w:name="Table Simple 3" w:semiHidden="1" w:unhideWhenUsed="1"/>
-    <w:lsdException w:name="Table Classic 1" w:semiHidden="1" w:unhideWhenUsed="1"/>
-    <w:lsdException w:name="Table Classic 2" w:semiHidden="1" w:unhideWhenUsed="1"/>
-    <w:lsdException w:name="Table Classic 3" w:semiHidden="1" w:unhideWhenUsed="1"/>
-    <w:lsdException w:name="Table Classic 4" w:semiHidden="1" w:unhideWhenUsed="1"/>
-    <w:lsdException w:name="Table Colorful 1" w:semiHidden="1" w:unhideWhenUsed="1"/>
-    <w:lsdException w:name="Table Colorful 2" w:semiHidden="1" w:unhideWhenUsed="1"/>
-    <w:lsdException w:name="Table Colorful 3" w:semiHidden="1" w:unhideWhenUsed="1"/>
-    <w:lsdException w:name="Table Columns 1" w:semiHidden="1" w:unhideWhenUsed="1"/>
-    <w:lsdException w:name="Table Columns 2" w:semiHidden="1" w:unhideWhenUsed="1"/>
-    <w:lsdException w:name="Table Columns 3" w:semiHidden="1" w:unhideWhenUsed="1"/>
-    <w:lsdException w:name="Table Columns 4" w:semiHidden="1" w:unhideWhenUsed="1"/>
-    <w:lsdException w:name="Table Columns 5" w:semiHidden="1" w:unhideWhenUsed="1"/>
-    <w:lsdException w:name="Table Grid 1" w:semiHidden="1" w:unhideWhenUsed="1"/>
-    <w:lsdException w:name="Table Grid 2" w:semiHidden="1" w:unhideWhenUsed="1"/>
-    <w:lsdException w:name="Table Grid 3" w:semiHidden="1" w:unhideWhenUsed="1"/>
-    <w:lsdException w:name="Table Grid 4" w:semiHidden="1" w:unhideWhenUsed="1"/>
-    <w:lsdException w:name="Table Grid 5" w:semiHidden="1" w:unhideWhenUsed="1"/>
-    <w:lsdException w:name="Table Grid 6" w:semiHidden="1" w:unhideWhenUsed="1"/>
-    <w:lsdException w:name="Table Grid 7" w:semiHidden="1" w:unhideWhenUsed="1"/>
-    <w:lsdException w:name="Table Grid 8" w:semiHidden="1" w:unhideWhenUsed="1"/>
-    <w:lsdException w:name="Table List 1" w:semiHidden="1" w:unhideWhenUsed="1"/>
-    <w:lsdException w:name="Table List 2" w:semiHidden="1" w:unhideWhenUsed="1"/>
-    <w:lsdException w:name="Table List 3" w:semiHidden="1" w:unhideWhenUsed="1"/>
-    <w:lsdException w:name="Table List 4" w:semiHidden="1" w:unhideWhenUsed="1"/>
-    <w:lsdException w:name="Table List 5" w:semiHidden="1" w:unhideWhenUsed="1"/>
-    <w:lsdException w:name="Table List 6" w:semiHidden="1" w:unhideWhenUsed="1"/>
-    <w:lsdException w:name="Table List 7" w:semiHidden="1" w:unhideWhenUsed="1"/>
-    <w:lsdException w:name="Table List 8" w:semiHidden="1" w:unhideWhenUsed="1"/>
-    <w:lsdException w:name="Table 3D effects 1" w:semiHidden="1" w:unhideWhenUsed="1"/>
-    <w:lsdException w:name="Table 3D effects 2" w:semiHidden="1" w:unhideWhenUsed="1"/>
-    <w:lsdException w:name="Table 3D effects 3" w:semiHidden="1" w:unhideWhenUsed="1"/>
-    <w:lsdException w:name="Table Contemporary" w:semiHidden="1" w:unhideWhenUsed="1"/>
-    <w:lsdException w:name="Table Elegant" w:semiHidden="1" w:unhideWhenUsed="1"/>
-    <w:lsdException w:name="Table Professional" w:semiHidden="1" w:unhideWhenUsed="1"/>
-    <w:lsdException w:name="Table Subtle 1" w:semiHidden="1" w:unhideWhenUsed="1"/>
-    <w:lsdException w:name="Table Subtle 2" w:semiHidden="1" w:unhideWhenUsed="1"/>
-    <w:lsdException w:name="Table Web 1" w:semiHidden="1" w:unhideWhenUsed="1"/>
-    <w:lsdException w:name="Table Web 2" w:semiHidden="1" w:unhideWhenUsed="1"/>
-    <w:lsdException w:name="Table Web 3" w:semiHidden="1" w:unhideWhenUsed="1"/>
-    <w:lsdException w:name="Balloon Text" w:semiHidden="1" w:unhideWhenUsed="1"/>
-    <w:lsdException w:name="Table Theme" w:semiHidden="1" w:unhideWhenUsed="1"/>
-    <w:lsdException w:name="Placeholder Text" w:semiHidden="1"/>
-    <w:lsdException w:name="Light Shading"/>
-    <w:lsdException w:name="Light List"/>
-    <w:lsdException w:name="Medium Grid 3"/>
-    <w:lsdException w:name="Dark List"/>
-    <w:lsdException w:name="Colorful Shading"/>
-    <w:lsdException w:name="Colorful List"/>
-    <w:lsdException w:name="Colorful Grid"/>
-    <w:lsdException w:name="Light Shading Accent 1"/>
-    <w:lsdException w:name="Light List Accent 1"/>
-    <w:lsdException w:name="Light Grid Accent 1"/>
-    <w:lsdException w:name="Medium Shading 1 Accent 1"/>
-    <w:lsdException w:name="Medium Shading 2 Accent 1"/>
-    <w:lsdException w:name="Medium List 1 Accent 1"/>
-    <w:lsdException w:name="Revision" w:semiHidden="1"/>
-    <w:lsdException w:name="Medium List 2 Accent 1"/>
-    <w:lsdException w:name="Medium Grid 1 Accent 1"/>
-    <w:lsdException w:name="Medium Grid 2 Accent 1"/>
-    <w:lsdException w:name="Medium Grid 3 Accent 1"/>
-    <w:lsdException w:name="Dark List Accent 1"/>
-    <w:lsdException w:name="Colorful Shading Accent 1"/>
-    <w:lsdException w:name="Colorful List Accent 1"/>
-    <w:lsdException w:name="Colorful Grid Accent 1"/>
-    <w:lsdException w:name="Light Shading Accent 2"/>
-    <w:lsdException w:name="Light List Accent 2"/>
-    <w:lsdException w:name="Light Grid Accent 2"/>
-    <w:lsdException w:name="Medium Shading 1 Accent 2"/>
-    <w:lsdException w:name="Medium Shading 2 Accent 2"/>
-    <w:lsdException w:name="Medium List 1 Accent 2"/>
-    <w:lsdException w:name="Medium List 2 Accent 2"/>
-    <w:lsdException w:name="Medium Grid 1 Accent 2"/>
-    <w:lsdException w:name="Medium Grid 2 Accent 2"/>
-    <w:lsdException w:name="Medium Grid 3 Accent 2"/>
-    <w:lsdException w:name="Dark List Accent 2"/>
-    <w:lsdException w:name="Colorful Shading Accent 2"/>
-    <w:lsdException w:name="Colorful List Accent 2"/>
-    <w:lsdException w:name="Colorful Grid Accent 2"/>
-    <w:lsdException w:name="Light Shading Accent 3"/>
-    <w:lsdException w:name="Light List Accent 3"/>
-    <w:lsdException w:name="Light Grid Accent 3"/>
-    <w:lsdException w:name="Medium Shading 1 Accent 3"/>
-    <w:lsdException w:name="Medium Shading 2 Accent 3"/>
-    <w:lsdException w:name="Medium List 1 Accent 3"/>
-    <w:lsdException w:name="Medium List 2 Accent 3"/>
-    <w:lsdException w:name="Medium Grid 1 Accent 3"/>
-    <w:lsdException w:name="Medium Grid 2 Accent 3"/>
-    <w:lsdException w:name="Medium Grid 3 Accent 3"/>
-    <w:lsdException w:name="Dark List Accent 3"/>
-    <w:lsdException w:name="Colorful Shading Accent 3"/>
-    <w:lsdException w:name="Colorful List Accent 3"/>
-    <w:lsdException w:name="Colorful Grid Accent 3"/>
-    <w:lsdException w:name="Light Shading Accent 4"/>
-    <w:lsdException w:name="Light List Accent 4"/>
-    <w:lsdException w:name="Light Grid Accent 4"/>
-    <w:lsdException w:name="Medium Shading 1 Accent 4"/>
-    <w:lsdException w:name="Medium Shading 2 Accent 4"/>
-    <w:lsdException w:name="Medium List 1 Accent 4"/>
-    <w:lsdException w:name="Medium List 2 Accent 4"/>
-    <w:lsdException w:name="Medium Grid 1 Accent 4"/>
-    <w:lsdException w:name="Medium Grid 2 Accent 4"/>
-    <w:lsdException w:name="Medium Grid 3 Accent 4"/>
-    <w:lsdException w:name="Dark List Accent 4"/>
-    <w:lsdException w:name="Colorful Shading Accent 4"/>
-    <w:lsdException w:name="Colorful List Accent 4"/>
-    <w:lsdException w:name="Colorful Grid Accent 4"/>
-    <w:lsdException w:name="Light Shading Accent 5"/>
-    <w:lsdException w:name="Light List Accent 5"/>
-    <w:lsdException w:name="Light Grid Accent 5"/>
-    <w:lsdException w:name="Medium Shading 1 Accent 5"/>
-    <w:lsdException w:name="Medium Shading 2 Accent 5"/>
-    <w:lsdException w:name="Medium List 1 Accent 5"/>
-    <w:lsdException w:name="Medium List 2 Accent 5"/>
-    <w:lsdException w:name="Medium Grid 1 Accent 5"/>
-    <w:lsdException w:name="Medium Grid 2 Accent 5"/>
-    <w:lsdException w:name="Medium Grid 3 Accent 5"/>
-    <w:lsdException w:name="Dark List Accent 5"/>
-    <w:lsdException w:name="Colorful Shading Accent 5"/>
-    <w:lsdException w:name="Colorful List Accent 5"/>
-    <w:lsdException w:name="Colorful Grid Accent 5"/>
-    <w:lsdException w:name="Light Shading Accent 6"/>
-    <w:lsdException w:name="Light List Accent 6"/>
-    <w:lsdException w:name="Light Grid Accent 6"/>
-    <w:lsdException w:name="Medium Shading 1 Accent 6"/>
-    <w:lsdException w:name="Medium Shading 2 Accent 6"/>
-    <w:lsdException w:name="Medium List 1 Accent 6"/>
-    <w:lsdException w:name="Medium List 2 Accent 6"/>
-    <w:lsdException w:name="Medium Grid 1 Accent 6"/>
-    <w:lsdException w:name="Medium Grid 2 Accent 6"/>
-    <w:lsdException w:name="Medium Grid 3 Accent 6"/>
-    <w:lsdException w:name="Dark List Accent 6"/>
-    <w:lsdException w:name="Colorful Shading Accent 6"/>
-    <w:lsdException w:name="Colorful List Accent 6"/>
-    <w:lsdException w:name="Colorful Grid Accent 6"/>
-    <w:lsdException w:name="Bibliography" w:semiHidden="1" w:unhideWhenUsed="1"/>
-    <w:lsdException w:name="TOC Heading" w:semiHidden="1" w:unhideWhenUsed="1"/>
-    <w:lsdException w:name="Grid Table 4" w:uiPriority="49"/>
-    <w:lsdException w:name="Grid Table 5 Dark" w:uiPriority="50"/>
-    <w:lsdException w:name="Grid Table 6 Colorful" w:uiPriority="51"/>
-    <w:lsdException w:name="Grid Table 7 Colorful" w:uiPriority="52"/>
-    <w:lsdException w:name="Grid Table 1 Light Accent 1" w:uiPriority="46"/>
-    <w:lsdException w:name="Grid Table 2 Accent 1" w:uiPriority="47"/>
-    <w:lsdException w:name="Grid Table 3 Accent 1" w:uiPriority="48"/>
-    <w:lsdException w:name="Grid Table 4 Accent 1" w:uiPriority="49"/>
-    <w:lsdException w:name="Grid Table 5 Dark Accent 1" w:uiPriority="50"/>
-    <w:lsdException w:name="Grid Table 6 Colorful Accent 1" w:uiPriority="51"/>
-    <w:lsdException w:name="Grid Table 7 Colorful Accent 1" w:uiPriority="52"/>
-    <w:lsdException w:name="Grid Table 1 Light Accent 2" w:uiPriority="46"/>
-    <w:lsdException w:name="Grid Table 2 Accent 2" w:uiPriority="47"/>
-    <w:lsdException w:name="Grid Table 3 Accent 2" w:uiPriority="48"/>
-    <w:lsdException w:name="Grid Table 4 Accent 2" w:uiPriority="49"/>
-    <w:lsdException w:name="Grid Table 5 Dark Accent 2" w:uiPriority="50"/>
-    <w:lsdException w:name="Grid Table 6 Colorful Accent 2" w:uiPriority="51"/>
-    <w:lsdException w:name="Grid Table 7 Colorful Accent 2" w:uiPriority="52"/>
-    <w:lsdException w:name="Grid Table 1 Light Accent 3" w:uiPriority="46"/>
-    <w:lsdException w:name="Grid Table 2 Accent 3" w:uiPriority="47"/>
-    <w:lsdException w:name="Grid Table 3 Accent 3" w:uiPriority="48"/>
-    <w:lsdException w:name="Grid Table 4 Accent 3" w:uiPriority="49"/>
-    <w:lsdException w:name="Grid Table 5 Dark Accent 3" w:uiPriority="50"/>
-    <w:lsdException w:name="Grid Table 6 Colorful Accent 3" w:uiPriority="51"/>
-    <w:lsdException w:name="Grid Table 7 Colorful Accent 3" w:uiPriority="52"/>
-    <w:lsdException w:name="Grid Table 1 Light Accent 4" w:uiPriority="46"/>
-    <w:lsdException w:name="Grid Table 2 Accent 4" w:uiPriority="47"/>
-    <w:lsdException w:name="Grid Table 3 Accent 4" w:uiPriority="48"/>
-    <w:lsdException w:name="Grid Table 4 Accent 4" w:uiPriority="49"/>
-    <w:lsdException w:name="Grid Table 5 Dark Accent 4" w:uiPriority="50"/>
-    <w:lsdException w:name="Grid Table 6 Colorful Accent 4" w:uiPriority="51"/>
-    <w:lsdException w:name="Grid Table 7 Colorful Accent 4" w:uiPriority="52"/>
-    <w:lsdException w:name="Grid Table 1 Light Accent 5" w:uiPriority="46"/>
-    <w:lsdException w:name="Grid Table 2 Accent 5" w:uiPriority="47"/>
-    <w:lsdException w:name="Grid Table 3 Accent 5" w:uiPriority="48"/>
-    <w:lsdException w:name="Grid Table 4 Accent 5" w:uiPriority="49"/>
-    <w:lsdException w:name="Grid Table 5 Dark Accent 5" w:uiPriority="50"/>
-    <w:lsdException w:name="Grid Table 6 Colorful Accent 5" w:uiPriority="51"/>
-    <w:lsdException w:name="Grid Table 7 Colorful Accent 5" w:uiPriority="52"/>
-    <w:lsdException w:name="Grid Table 1 Light Accent 6" w:uiPriority="46"/>
-    <w:lsdException w:name="Grid Table 2 Accent 6" w:uiPriority="47"/>
-    <w:lsdException w:name="Grid Table 3 Accent 6" w:uiPriority="48"/>
-    <w:lsdException w:name="Grid Table 4 Accent 6" w:uiPriority="49"/>
-    <w:lsdException w:name="Grid Table 5 Dark Accent 6" w:uiPriority="50"/>
-    <w:lsdException w:name="Grid Table 6 Colorful Accent 6" w:uiPriority="51"/>
-    <w:lsdException w:name="Grid Table 7 Colorful Accent 6" w:uiPriority="52"/>
-    <w:lsdException w:name="List Table 1 Light" w:uiPriority="46"/>
-    <w:lsdException w:name="List Table 2" w:uiPriority="47"/>
-    <w:lsdException w:name="List Table 3" w:uiPriority="48"/>
-    <w:lsdException w:name="List Table 4" w:uiPriority="49"/>
-    <w:lsdException w:name="List Table 5 Dark" w:uiPriority="50"/>
-    <w:lsdException w:name="List Table 6 Colorful" w:uiPriority="51"/>
-    <w:lsdException w:name="List Table 7 Colorful" w:uiPriority="52"/>
-    <w:lsdException w:name="List Table 1 Light Accent 1" w:uiPriority="46"/>
-    <w:lsdException w:name="List Table 2 Accent 1" w:uiPriority="47"/>
-    <w:lsdException w:name="List Table 3 Accent 1" w:uiPriority="48"/>
-    <w:lsdException w:name="List Table 4 Accent 1" w:uiPriority="49"/>
-    <w:lsdException w:name="List Table 5 Dark Accent 1" w:uiPriority="50"/>
-    <w:lsdException w:name="List Table 6 Colorful Accent 1" w:uiPriority="51"/>
-    <w:lsdException w:name="List Table 7 Colorful Accent 1" w:uiPriority="52"/>
-    <w:lsdException w:name="List Table 1 Light Accent 2" w:uiPriority="46"/>
-    <w:lsdException w:name="List Table 2 Accent 2" w:uiPriority="47"/>
-    <w:lsdException w:name="List Table 3 Accent 2" w:uiPriority="48"/>
-    <w:lsdException w:name="List Table 4 Accent 2" w:uiPriority="49"/>
-    <w:lsdException w:name="List Table 5 Dark Accent 2" w:uiPriority="50"/>
-    <w:lsdException w:name="List Table 6 Colorful Accent 2" w:uiPriority="51"/>
-    <w:lsdException w:name="List Table 7 Colorful Accent 2" w:uiPriority="52"/>
-    <w:lsdException w:name="List Table 1 Light Accent 3" w:uiPriority="46"/>
-    <w:lsdException w:name="List Table 2 Accent 3" w:uiPriority="47"/>
-    <w:lsdException w:name="List Table 3 Accent 3" w:uiPriority="48"/>
-    <w:lsdException w:name="List Table 4 Accent 3" w:uiPriority="49"/>
-    <w:lsdException w:name="List Table 5 Dark Accent 3" w:uiPriority="50"/>
-    <w:lsdException w:name="List Table 6 Colorful Accent 3" w:uiPriority="51"/>
-    <w:lsdException w:name="List Table 7 Colorful Accent 3" w:uiPriority="52"/>
-    <w:lsdException w:name="List Table 1 Light Accent 4" w:uiPriority="46"/>
-    <w:lsdException w:name="List Table 2 Accent 4" w:uiPriority="47"/>
-    <w:lsdException w:name="List Table 3 Accent 4" w:uiPriority="48"/>
-    <w:lsdException w:name="List Table 4 Accent 4" w:uiPriority="49"/>
-    <w:lsdException w:name="List Table 5 Dark Accent 4" w:uiPriority="50"/>
-    <w:lsdException w:name="List Table 6 Colorful Accent 4" w:uiPriority="51"/>
-    <w:lsdException w:name="List Table 7 Colorful Accent 4" w:uiPriority="52"/>
-    <w:lsdException w:name="List Table 1 Light Accent 5" w:uiPriority="46"/>
-    <w:lsdException w:name="List Table 2 Accent 5" w:uiPriority="47"/>
-    <w:lsdException w:name="List Table 3 Accent 5" w:uiPriority="48"/>
-    <w:lsdException w:name="List Table 4 Accent 5" w:uiPriority="49"/>
-    <w:lsdException w:name="List Table 5 Dark Accent 5" w:uiPriority="50"/>
-    <w:lsdException w:name="List Table 6 Colorful Accent 5" w:uiPriority="51"/>
-    <w:lsdException w:name="List Table 7 Colorful Accent 5" w:uiPriority="52"/>
-    <w:lsdException w:name="List Table 1 Light Accent 6" w:uiPriority="46"/>
-    <w:lsdException w:name="List Table 2 Accent 6" w:uiPriority="47"/>
-    <w:lsdException w:name="List Table 3 Accent 6" w:uiPriority="48"/>
-    <w:lsdException w:name="List Table 4 Accent 6" w:uiPriority="49"/>
-    <w:lsdException w:name="List Table 5 Dark Accent 6" w:uiPriority="50"/>
-    <w:lsdException w:name="List Table 6 Colorful Accent 6" w:uiPriority="51"/>
-    <w:lsdException w:name="List Table 7 Colorful Accent 6" w:uiPriority="52"/>
-    <w:lsdException w:name="Mention" w:semiHidden="1" w:uiPriority="99" w:unhideWhenUsed="1"/>
-    <w:lsdException w:name="Smart Hyperlink" w:semiHidden="1" w:uiPriority="99" w:unhideWhenUsed="1"/>
-    <w:lsdException w:name="Hashtag" w:semiHidden="1" w:uiPriority="99" w:unhideWhenUsed="1"/>
-    <w:lsdException w:name="Unresolved Mention" w:semiHidden="1" w:uiPriority="99" w:unhideWhenUsed="1"/>
-    <w:lsdException w:name="Smart Link" w:semiHidden="1" w:uiPriority="99" w:unhideWhenUsed="1"/>
-  </w:latentStyles>
-  <w:style w:type="paragraph" w:default="1" w:styleId="a">
+  <w:latentStyles w:count="276" w:defLockedState="0" w:defQFormat="0" w:defSemiHidden="0" w:defUIPriority="0" w:defUnhideWhenUsed="0"/>
+  <w:style w:default="1" w:styleId="Normal" w:type="paragraph">
     <w:name w:val="Normal"/>
     <w:qFormat/>
   </w:style>
-  <w:style w:type="paragraph" w:styleId="1">
-    <w:name w:val="heading 1"/>
-    <w:basedOn w:val="a"/>
-    <w:next w:val="a0"/>
+  <w:style w:styleId="BodyText" w:type="paragraph">
+    <w:name w:val="Body Text"/>
+    <w:basedOn w:val="Normal"/>
+    <w:link w:val="BodyTextChar"/>
+    <w:pPr>
+      <w:spacing w:after="180" w:before="180"/>
+    </w:pPr>
+    <w:qFormat/>
+  </w:style>
+  <w:style w:customStyle="1" w:styleId="FirstParagraph" w:type="paragraph">
+    <w:name w:val="First Paragraph"/>
+    <w:basedOn w:val="BodyText"/>
+    <w:next w:val="BodyText"/>
+    <w:qFormat/>
+  </w:style>
+  <w:style w:customStyle="1" w:styleId="Compact" w:type="paragraph">
+    <w:name w:val="Compact"/>
+    <w:basedOn w:val="BodyText"/>
+    <w:qFormat/>
+    <w:pPr>
+      <w:spacing w:after="36" w:before="36"/>
+    </w:pPr>
+  </w:style>
+  <w:style w:styleId="Title" w:type="paragraph">
+    <w:name w:val="Title"/>
+    <w:basedOn w:val="Normal"/>
+    <w:next w:val="BodyText"/>
+    <w:qFormat/>
+    <w:pPr>
+      <w:keepNext/>
+      <w:keepLines/>
+      <w:spacing w:after="240" w:before="480"/>
+      <w:jc w:val="center"/>
+    </w:pPr>
+    <w:rPr>
+      <w:rFonts w:asciiTheme="majorHAnsi" w:cstheme="majorBidi" w:eastAsiaTheme="majorEastAsia" w:hAnsiTheme="majorHAnsi"/>
+      <w:b/>
+      <w:bCs/>
+      <w:color w:themeColor="accent1" w:themeShade="B5" w:val="345A8A"/>
+      <w:sz w:val="36"/>
+      <w:szCs w:val="36"/>
+    </w:rPr>
+  </w:style>
+  <w:style w:styleId="Subtitle" w:type="paragraph">
+    <w:name w:val="Subtitle"/>
+    <w:basedOn w:val="Title"/>
+    <w:next w:val="BodyText"/>
+    <w:qFormat/>
+    <w:pPr>
+      <w:keepNext/>
+      <w:keepLines/>
+      <w:spacing w:after="240" w:before="240"/>
+      <w:jc w:val="center"/>
+    </w:pPr>
+    <w:rPr>
+      <w:sz w:val="30"/>
+      <w:szCs w:val="30"/>
+    </w:rPr>
+  </w:style>
+  <w:style w:customStyle="1" w:styleId="Author" w:type="paragraph">
+    <w:name w:val="Author"/>
+    <w:next w:val="BodyText"/>
+    <w:qFormat/>
+    <w:pPr>
+      <w:keepNext/>
+      <w:keepLines/>
+      <w:jc w:val="center"/>
+    </w:pPr>
+  </w:style>
+  <w:style w:styleId="Date" w:type="paragraph">
+    <w:name w:val="Date"/>
+    <w:next w:val="BodyText"/>
+    <w:qFormat/>
+    <w:pPr>
+      <w:keepNext/>
+      <w:keepLines/>
+      <w:jc w:val="center"/>
+    </w:pPr>
+  </w:style>
+  <w:style w:customStyle="1" w:styleId="Abstract" w:type="paragraph">
+    <w:name w:val="Abstract"/>
+    <w:basedOn w:val="Normal"/>
+    <w:next w:val="BodyText"/>
+    <w:qFormat/>
+    <w:pPr>
+      <w:keepNext/>
+      <w:keepLines/>
+      <w:spacing w:after="300" w:before="300"/>
+    </w:pPr>
+    <w:rPr>
+      <w:sz w:val="20"/>
+      <w:szCs w:val="20"/>
+    </w:rPr>
+  </w:style>
+  <w:style w:styleId="Bibliography" w:type="paragraph">
+    <w:name w:val="Bibliography"/>
+    <w:basedOn w:val="Normal"/>
+    <w:next w:val="Bibliography"/>
+    <w:qFormat/>
+    <w:pPr/>
+    <w:rPr/>
+  </w:style>
+  <w:style w:styleId="Heading1" w:type="paragraph">
+    <w:name w:val="Heading 1"/>
+    <w:basedOn w:val="Normal"/>
+    <w:next w:val="BodyText"/>
     <w:uiPriority w:val="9"/>
     <w:qFormat/>
     <w:pPr>
       <w:keepNext/>
       <w:keepLines/>
-      <w:spacing w:before="480" w:after="0"/>
+      <w:spacing w:after="0" w:before="480"/>
       <w:outlineLvl w:val="0"/>
     </w:pPr>
     <w:rPr>
-      <w:rFonts w:asciiTheme="majorHAnsi" w:eastAsiaTheme="majorEastAsia" w:hAnsiTheme="majorHAnsi" w:cstheme="majorBidi"/>
+      <w:rFonts w:asciiTheme="majorHAnsi" w:cstheme="majorBidi" w:eastAsiaTheme="majorEastAsia" w:hAnsiTheme="majorHAnsi"/>
       <w:b/>
       <w:bCs/>
-      <w:color w:val="4F81BD" w:themeColor="accent1"/>
+      <w:color w:themeColor="accent1" w:val="4F81BD"/>
       <w:sz w:val="32"/>
       <w:szCs w:val="32"/>
     </w:rPr>
   </w:style>
-  <w:style w:type="paragraph" w:styleId="2">
-    <w:name w:val="heading 2"/>
-    <w:basedOn w:val="a"/>
-    <w:next w:val="a0"/>
+  <w:style w:styleId="Heading2" w:type="paragraph">
+    <w:name w:val="Heading 2"/>
+    <w:basedOn w:val="Normal"/>
+    <w:next w:val="BodyText"/>
     <w:uiPriority w:val="9"/>
     <w:unhideWhenUsed/>
     <w:qFormat/>
     <w:pPr>
       <w:keepNext/>
       <w:keepLines/>
-      <w:spacing w:before="200" w:after="0"/>
+      <w:spacing w:after="0" w:before="200"/>
       <w:outlineLvl w:val="1"/>
     </w:pPr>
     <w:rPr>
-      <w:rFonts w:asciiTheme="majorHAnsi" w:eastAsiaTheme="majorEastAsia" w:hAnsiTheme="majorHAnsi" w:cstheme="majorBidi"/>
+      <w:rFonts w:asciiTheme="majorHAnsi" w:cstheme="majorBidi" w:eastAsiaTheme="majorEastAsia" w:hAnsiTheme="majorHAnsi"/>
       <w:b/>
       <w:bCs/>
-      <w:color w:val="4F81BD" w:themeColor="accent1"/>
+      <w:color w:themeColor="accent1" w:val="4F81BD"/>
       <w:sz w:val="28"/>
       <w:szCs w:val="28"/>
     </w:rPr>
   </w:style>
-  <w:style w:type="paragraph" w:styleId="3">
-    <w:name w:val="heading 3"/>
-    <w:basedOn w:val="a"/>
-    <w:next w:val="a0"/>
+  <w:style w:styleId="Heading3" w:type="paragraph">
+    <w:name w:val="Heading 3"/>
+    <w:basedOn w:val="Normal"/>
+    <w:next w:val="BodyText"/>
     <w:uiPriority w:val="9"/>
     <w:unhideWhenUsed/>
     <w:qFormat/>
     <w:pPr>
       <w:keepNext/>
       <w:keepLines/>
-      <w:spacing w:before="200" w:after="0"/>
+      <w:spacing w:after="0" w:before="200"/>
       <w:outlineLvl w:val="2"/>
     </w:pPr>
     <w:rPr>
-      <w:rFonts w:asciiTheme="majorHAnsi" w:eastAsiaTheme="majorEastAsia" w:hAnsiTheme="majorHAnsi" w:cstheme="majorBidi"/>
+      <w:rFonts w:asciiTheme="majorHAnsi" w:cstheme="majorBidi" w:eastAsiaTheme="majorEastAsia" w:hAnsiTheme="majorHAnsi"/>
       <w:b/>
       <w:bCs/>
-      <w:color w:val="4F81BD" w:themeColor="accent1"/>
-    </w:rPr>
-  </w:style>
-  <w:style w:type="paragraph" w:styleId="4">
-    <w:name w:val="heading 4"/>
-    <w:basedOn w:val="a"/>
-    <w:next w:val="a0"/>
+      <w:color w:themeColor="accent1" w:val="4F81BD"/>
+      <w:sz w:val="24"/>
+      <w:szCs w:val="24"/>
+    </w:rPr>
+  </w:style>
+  <w:style w:styleId="Heading4" w:type="paragraph">
+    <w:name w:val="Heading 4"/>
+    <w:basedOn w:val="Normal"/>
+    <w:next w:val="BodyText"/>
     <w:uiPriority w:val="9"/>
     <w:unhideWhenUsed/>
     <w:qFormat/>
     <w:pPr>
       <w:keepNext/>
       <w:keepLines/>
-      <w:spacing w:before="200" w:after="0"/>
+      <w:spacing w:after="0" w:before="200"/>
       <w:outlineLvl w:val="3"/>
     </w:pPr>
     <w:rPr>
-      <w:rFonts w:asciiTheme="majorHAnsi" w:eastAsiaTheme="majorEastAsia" w:hAnsiTheme="majorHAnsi" w:cstheme="majorBidi"/>
+      <w:rFonts w:asciiTheme="majorHAnsi" w:cstheme="majorBidi" w:eastAsiaTheme="majorEastAsia" w:hAnsiTheme="majorHAnsi"/>
+      <w:i/>
       <w:bCs/>
-      <w:i/>
-      <w:color w:val="4F81BD" w:themeColor="accent1"/>
-    </w:rPr>
-  </w:style>
-  <w:style w:type="paragraph" w:styleId="5">
-    <w:name w:val="heading 5"/>
-    <w:basedOn w:val="a"/>
-    <w:next w:val="a0"/>
+      <w:color w:themeColor="accent1" w:val="4F81BD"/>
+      <w:sz w:val="24"/>
+      <w:szCs w:val="24"/>
+    </w:rPr>
+  </w:style>
+  <w:style w:styleId="Heading5" w:type="paragraph">
+    <w:name w:val="Heading 5"/>
+    <w:basedOn w:val="Normal"/>
+    <w:next w:val="BodyText"/>
     <w:uiPriority w:val="9"/>
     <w:unhideWhenUsed/>
     <w:qFormat/>
     <w:pPr>
       <w:keepNext/>
       <w:keepLines/>
-      <w:spacing w:before="200" w:after="0"/>
+      <w:spacing w:after="0" w:before="200"/>
       <w:outlineLvl w:val="4"/>
     </w:pPr>
     <w:rPr>
-      <w:rFonts w:asciiTheme="majorHAnsi" w:eastAsiaTheme="majorEastAsia" w:hAnsiTheme="majorHAnsi" w:cstheme="majorBidi"/>
+      <w:rFonts w:asciiTheme="majorHAnsi" w:cstheme="majorBidi" w:eastAsiaTheme="majorEastAsia" w:hAnsiTheme="majorHAnsi"/>
       <w:iCs/>
-      <w:color w:val="4F81BD" w:themeColor="accent1"/>
-    </w:rPr>
-  </w:style>
-  <w:style w:type="paragraph" w:styleId="6">
-    <w:name w:val="heading 6"/>
-    <w:basedOn w:val="a"/>
-    <w:next w:val="a0"/>
+      <w:color w:themeColor="accent1" w:val="4F81BD"/>
+      <w:sz w:val="24"/>
+      <w:szCs w:val="24"/>
+    </w:rPr>
+  </w:style>
+  <w:style w:styleId="Heading6" w:type="paragraph">
+    <w:name w:val="Heading 6"/>
+    <w:basedOn w:val="Normal"/>
+    <w:next w:val="BodyText"/>
     <w:uiPriority w:val="9"/>
     <w:unhideWhenUsed/>
     <w:qFormat/>
     <w:pPr>
       <w:keepNext/>
       <w:keepLines/>
-      <w:spacing w:before="200" w:after="0"/>
+      <w:spacing w:after="0" w:before="200"/>
       <w:outlineLvl w:val="5"/>
     </w:pPr>
     <w:rPr>
-      <w:rFonts w:asciiTheme="majorHAnsi" w:eastAsiaTheme="majorEastAsia" w:hAnsiTheme="majorHAnsi" w:cstheme="majorBidi"/>
-      <w:color w:val="4F81BD" w:themeColor="accent1"/>
-    </w:rPr>
-  </w:style>
-  <w:style w:type="paragraph" w:styleId="7">
-    <w:name w:val="heading 7"/>
-    <w:basedOn w:val="a"/>
-    <w:next w:val="a0"/>
+      <w:rFonts w:asciiTheme="majorHAnsi" w:cstheme="majorBidi" w:eastAsiaTheme="majorEastAsia" w:hAnsiTheme="majorHAnsi"/>
+      <w:color w:themeColor="accent1" w:val="4F81BD"/>
+      <w:sz w:val="24"/>
+      <w:szCs w:val="24"/>
+    </w:rPr>
+  </w:style>
+  <w:style w:styleId="Heading7" w:type="paragraph">
+    <w:name w:val="Heading 7"/>
+    <w:basedOn w:val="Normal"/>
+    <w:next w:val="BodyText"/>
     <w:uiPriority w:val="9"/>
     <w:unhideWhenUsed/>
     <w:qFormat/>
     <w:pPr>
       <w:keepNext/>
       <w:keepLines/>
-      <w:spacing w:before="200" w:after="0"/>
+      <w:spacing w:after="0" w:before="200"/>
       <w:outlineLvl w:val="6"/>
     </w:pPr>
     <w:rPr>
-      <w:rFonts w:asciiTheme="majorHAnsi" w:eastAsiaTheme="majorEastAsia" w:hAnsiTheme="majorHAnsi" w:cstheme="majorBidi"/>
-      <w:color w:val="4F81BD" w:themeColor="accent1"/>
-    </w:rPr>
-  </w:style>
-  <w:style w:type="paragraph" w:styleId="8">
-    <w:name w:val="heading 8"/>
-    <w:basedOn w:val="a"/>
-    <w:next w:val="a0"/>
+      <w:rFonts w:asciiTheme="majorHAnsi" w:cstheme="majorBidi" w:eastAsiaTheme="majorEastAsia" w:hAnsiTheme="majorHAnsi"/>
+      <w:color w:themeColor="accent1" w:val="4F81BD"/>
+      <w:sz w:val="24"/>
+      <w:szCs w:val="24"/>
+    </w:rPr>
+  </w:style>
+  <w:style w:styleId="Heading8" w:type="paragraph">
+    <w:name w:val="Heading 8"/>
+    <w:basedOn w:val="Normal"/>
+    <w:next w:val="BodyText"/>
     <w:uiPriority w:val="9"/>
     <w:unhideWhenUsed/>
     <w:qFormat/>
     <w:pPr>
       <w:keepNext/>
       <w:keepLines/>
-      <w:spacing w:before="200" w:after="0"/>
+      <w:spacing w:after="0" w:before="200"/>
       <w:outlineLvl w:val="7"/>
     </w:pPr>
     <w:rPr>
-      <w:rFonts w:asciiTheme="majorHAnsi" w:eastAsiaTheme="majorEastAsia" w:hAnsiTheme="majorHAnsi" w:cstheme="majorBidi"/>
-      <w:color w:val="4F81BD" w:themeColor="accent1"/>
-    </w:rPr>
-  </w:style>
-  <w:style w:type="paragraph" w:styleId="9">
-    <w:name w:val="heading 9"/>
-    <w:basedOn w:val="a"/>
-    <w:next w:val="a0"/>
+      <w:rFonts w:asciiTheme="majorHAnsi" w:cstheme="majorBidi" w:eastAsiaTheme="majorEastAsia" w:hAnsiTheme="majorHAnsi"/>
+      <w:color w:themeColor="accent1" w:val="4F81BD"/>
+      <w:sz w:val="24"/>
+      <w:szCs w:val="24"/>
+    </w:rPr>
+  </w:style>
+  <w:style w:styleId="Heading9" w:type="paragraph">
+    <w:name w:val="Heading 9"/>
+    <w:basedOn w:val="Normal"/>
+    <w:next w:val="BodyText"/>
     <w:uiPriority w:val="9"/>
     <w:unhideWhenUsed/>
     <w:qFormat/>
     <w:pPr>
       <w:keepNext/>
       <w:keepLines/>
-      <w:spacing w:before="200" w:after="0"/>
+      <w:spacing w:after="0" w:before="200"/>
       <w:outlineLvl w:val="8"/>
     </w:pPr>
     <w:rPr>
-      <w:rFonts w:asciiTheme="majorHAnsi" w:eastAsiaTheme="majorEastAsia" w:hAnsiTheme="majorHAnsi" w:cstheme="majorBidi"/>
-      <w:color w:val="4F81BD" w:themeColor="accent1"/>
-    </w:rPr>
-  </w:style>
-  <w:style w:type="character" w:default="1" w:styleId="a1">
-    <w:name w:val="Default Paragraph Font"/>
-    <w:uiPriority w:val="1"/>
-    <w:semiHidden/>
-    <w:unhideWhenUsed/>
-  </w:style>
-  <w:style w:type="table" w:default="1" w:styleId="a2">
-    <w:name w:val="Normal Table"/>
-    <w:uiPriority w:val="99"/>
-    <w:semiHidden/>
-    <w:unhideWhenUsed/>
-    <w:tblPr>
-      <w:tblInd w:w="0" w:type="dxa"/>
-      <w:tblCellMar>
-        <w:top w:w="0" w:type="dxa"/>
-        <w:left w:w="108" w:type="dxa"/>
-        <w:bottom w:w="0" w:type="dxa"/>
-        <w:right w:w="108" w:type="dxa"/>
-      </w:tblCellMar>
-    </w:tblPr>
-  </w:style>
-  <w:style w:type="numbering" w:default="1" w:styleId="a3">
-    <w:name w:val="No List"/>
-    <w:uiPriority w:val="99"/>
-    <w:semiHidden/>
-    <w:unhideWhenUsed/>
-  </w:style>
-  <w:style w:type="paragraph" w:styleId="a0">
-    <w:name w:val="Body Text"/>
-    <w:basedOn w:val="a"/>
-    <w:qFormat/>
-    <w:pPr>
-      <w:spacing w:before="180" w:after="180"/>
-    </w:pPr>
-  </w:style>
-  <w:style w:type="paragraph" w:customStyle="1" w:styleId="FirstParagraph">
-    <w:name w:val="First Paragraph"/>
-    <w:basedOn w:val="a0"/>
-    <w:next w:val="a0"/>
-    <w:qFormat/>
-  </w:style>
-  <w:style w:type="paragraph" w:customStyle="1" w:styleId="Compact">
-    <w:name w:val="Compact"/>
-    <w:basedOn w:val="a0"/>
-    <w:qFormat/>
-    <w:pPr>
-      <w:spacing w:before="36" w:after="36"/>
-    </w:pPr>
-  </w:style>
-  <w:style w:type="paragraph" w:styleId="a4">
-    <w:name w:val="Title"/>
-    <w:basedOn w:val="a"/>
-    <w:next w:val="a0"/>
-    <w:qFormat/>
-    <w:pPr>
-      <w:keepNext/>
-      <w:keepLines/>
-      <w:spacing w:before="480" w:after="240"/>
-      <w:jc w:val="center"/>
-    </w:pPr>
-    <w:rPr>
-      <w:rFonts w:asciiTheme="majorHAnsi" w:eastAsiaTheme="majorEastAsia" w:hAnsiTheme="majorHAnsi" w:cstheme="majorBidi"/>
-      <w:b/>
-      <w:bCs/>
-      <w:color w:val="345A8A" w:themeColor="accent1" w:themeShade="B5"/>
-      <w:sz w:val="36"/>
-      <w:szCs w:val="36"/>
-    </w:rPr>
-  </w:style>
-  <w:style w:type="paragraph" w:styleId="a5">
-    <w:name w:val="Subtitle"/>
-    <w:basedOn w:val="a4"/>
-    <w:next w:val="a0"/>
-    <w:qFormat/>
-    <w:pPr>
-      <w:spacing w:before="240"/>
-    </w:pPr>
-    <w:rPr>
-      <w:sz w:val="30"/>
-      <w:szCs w:val="30"/>
-    </w:rPr>
-  </w:style>
-  <w:style w:type="paragraph" w:customStyle="1" w:styleId="Author">
-    <w:name w:val="Author"/>
-    <w:next w:val="a0"/>
-    <w:qFormat/>
-    <w:pPr>
-      <w:keepNext/>
-      <w:keepLines/>
-      <w:jc w:val="center"/>
-    </w:pPr>
-  </w:style>
-  <w:style w:type="paragraph" w:styleId="a6">
-    <w:name w:val="Date"/>
-    <w:next w:val="a0"/>
-    <w:qFormat/>
-    <w:pPr>
-      <w:keepNext/>
-      <w:keepLines/>
-      <w:jc w:val="center"/>
-    </w:pPr>
-  </w:style>
-  <w:style w:type="paragraph" w:customStyle="1" w:styleId="Abstract">
-    <w:name w:val="Abstract"/>
-    <w:basedOn w:val="a"/>
-    <w:next w:val="a0"/>
-    <w:qFormat/>
-    <w:pPr>
-      <w:keepNext/>
-      <w:keepLines/>
-      <w:spacing w:before="300" w:after="300"/>
-    </w:pPr>
-    <w:rPr>
-      <w:sz w:val="20"/>
-      <w:szCs w:val="20"/>
-    </w:rPr>
-  </w:style>
-  <w:style w:type="paragraph" w:styleId="a7">
-    <w:name w:val="Bibliography"/>
-    <w:basedOn w:val="a"/>
-    <w:qFormat/>
-  </w:style>
-  <w:style w:type="paragraph" w:styleId="a8">
+      <w:rFonts w:asciiTheme="majorHAnsi" w:cstheme="majorBidi" w:eastAsiaTheme="majorEastAsia" w:hAnsiTheme="majorHAnsi"/>
+      <w:color w:themeColor="accent1" w:val="4F81BD"/>
+      <w:sz w:val="24"/>
+      <w:szCs w:val="24"/>
+    </w:rPr>
+  </w:style>
+  <w:style w:styleId="BlockText" w:type="paragraph">
     <w:name w:val="Block Text"/>
-    <w:basedOn w:val="a0"/>
-    <w:next w:val="a0"/>
+    <w:basedOn w:val="BodyText"/>
+    <w:next w:val="BodyText"/>
     <w:uiPriority w:val="9"/>
     <w:unhideWhenUsed/>
     <w:qFormat/>
     <w:pPr>
-      <w:spacing w:before="100" w:after="100"/>
-      <w:ind w:left="480" w:right="480"/>
+      <w:spacing w:after="100" w:before="100"/>
+      <w:ind w:firstLine="0" w:left="480" w:right="480"/>
     </w:pPr>
   </w:style>
-  <w:style w:type="paragraph" w:styleId="a9">
-    <w:name w:val="footnote text"/>
-    <w:basedOn w:val="a"/>
+  <w:style w:styleId="FootnoteText" w:type="paragraph">
+    <w:name w:val="Footnote Text"/>
+    <w:basedOn w:val="Normal"/>
+    <w:next w:val="FootnoteText"/>
     <w:uiPriority w:val="9"/>
     <w:unhideWhenUsed/>
     <w:qFormat/>
   </w:style>
-  <w:style w:type="table" w:customStyle="1" w:styleId="Table">
+  <w:style w:default="1" w:styleId="DefaultParagraphFont" w:type="character">
+    <w:name w:val="Default Paragraph Font"/>
+    <w:semiHidden/>
+    <w:unhideWhenUsed/>
+  </w:style>
+  <w:style w:default="1" w:styleId="Table" w:type="table">
     <w:name w:val="Table"/>
+    <w:basedOn w:val="TableNormal"/>
     <w:semiHidden/>
     <w:unhideWhenUsed/>
     <w:qFormat/>
     <w:tblPr>
-      <w:tblInd w:w="0" w:type="dxa"/>
+      <w:tblInd w:type="dxa" w:w="0"/>
       <w:tblCellMar>
-        <w:top w:w="0" w:type="dxa"/>
-        <w:left w:w="108" w:type="dxa"/>
-        <w:bottom w:w="0" w:type="dxa"/>
-        <w:right w:w="108" w:type="dxa"/>
+        <w:top w:type="dxa" w:w="0"/>
+        <w:left w:type="dxa" w:w="108"/>
+        <w:bottom w:type="dxa" w:w="0"/>
+        <w:right w:type="dxa" w:w="108"/>
       </w:tblCellMar>
     </w:tblPr>
     <w:tblStylePr w:type="firstRow">
       <w:tblPr>
         <w:jc w:val="left"/>
+        <w:tblInd w:type="dxa" w:w="0"/>
       </w:tblPr>
       <w:trPr>
         <w:jc w:val="left"/>
       </w:trPr>
       <w:tcPr>
+        <w:vAlign w:val="bottom"/>
         <w:tcBorders>
-          <w:bottom w:val="single" w:sz="0" w:space="0" w:color="auto"/>
+          <w:bottom w:val="single"/>
         </w:tcBorders>
-        <w:vAlign w:val="bottom"/>
       </w:tcPr>
     </w:tblStylePr>
   </w:style>
-  <w:style w:type="paragraph" w:customStyle="1" w:styleId="DefinitionTerm">
+  <w:style w:customStyle="1" w:styleId="DefinitionTerm" w:type="paragraph">
     <w:name w:val="Definition Term"/>
-    <w:basedOn w:val="a"/>
+    <w:basedOn w:val="Normal"/>
     <w:next w:val="Definition"/>
     <w:pPr>
       <w:keepNext/>
@@ -2843,80 +2202,78 @@
       <w:b/>
     </w:rPr>
   </w:style>
-  <w:style w:type="paragraph" w:customStyle="1" w:styleId="Definition">
+  <w:style w:customStyle="1" w:styleId="Definition" w:type="paragraph">
     <w:name w:val="Definition"/>
-    <w:basedOn w:val="a"/>
-  </w:style>
-  <w:style w:type="paragraph" w:styleId="aa">
-    <w:name w:val="caption"/>
-    <w:basedOn w:val="a"/>
-    <w:link w:val="ab"/>
+    <w:basedOn w:val="Normal"/>
+  </w:style>
+  <w:style w:styleId="Caption" w:type="paragraph">
+    <w:name w:val="Caption"/>
+    <w:basedOn w:val="Normal"/>
+    <w:link w:val="BodyTextChar"/>
     <w:pPr>
-      <w:spacing w:after="120"/>
+      <w:spacing w:after="120" w:before="0"/>
     </w:pPr>
     <w:rPr>
       <w:i/>
     </w:rPr>
   </w:style>
-  <w:style w:type="paragraph" w:customStyle="1" w:styleId="TableCaption">
+  <w:style w:customStyle="1" w:styleId="TableCaption" w:type="paragraph">
     <w:name w:val="Table Caption"/>
-    <w:basedOn w:val="aa"/>
+    <w:basedOn w:val="Caption"/>
     <w:pPr>
       <w:keepNext/>
     </w:pPr>
   </w:style>
-  <w:style w:type="paragraph" w:customStyle="1" w:styleId="ImageCaption">
+  <w:style w:customStyle="1" w:styleId="ImageCaption" w:type="paragraph">
     <w:name w:val="Image Caption"/>
-    <w:basedOn w:val="aa"/>
-  </w:style>
-  <w:style w:type="paragraph" w:customStyle="1" w:styleId="Figure">
+    <w:basedOn w:val="Caption"/>
+  </w:style>
+  <w:style w:customStyle="1" w:styleId="Figure" w:type="paragraph">
     <w:name w:val="Figure"/>
-    <w:basedOn w:val="a"/>
-  </w:style>
-  <w:style w:type="paragraph" w:customStyle="1" w:styleId="CaptionedFigure">
+    <w:basedOn w:val="Normal"/>
+  </w:style>
+  <w:style w:customStyle="1" w:styleId="CaptionedFigure" w:type="paragraph">
     <w:name w:val="Captioned Figure"/>
     <w:basedOn w:val="Figure"/>
     <w:pPr>
       <w:keepNext/>
     </w:pPr>
   </w:style>
-  <w:style w:type="character" w:customStyle="1" w:styleId="ab">
-    <w:name w:val="Название объекта Знак"/>
-    <w:basedOn w:val="a1"/>
-    <w:link w:val="aa"/>
-  </w:style>
-  <w:style w:type="character" w:customStyle="1" w:styleId="VerbatimChar">
+  <w:style w:customStyle="1" w:styleId="BodyTextChar" w:type="character">
+    <w:name w:val="Body Text Char"/>
+    <w:basedOn w:val="DefaultParagraphFont"/>
+    <w:link w:val="BodyText"/>
+  </w:style>
+  <w:style w:customStyle="1" w:styleId="VerbatimChar" w:type="character">
     <w:name w:val="Verbatim Char"/>
-    <w:basedOn w:val="ab"/>
-    <w:link w:val="SourceCode"/>
+    <w:basedOn w:val="BodyTextChar"/>
     <w:rPr>
       <w:rFonts w:ascii="Consolas" w:hAnsi="Consolas"/>
       <w:sz w:val="22"/>
     </w:rPr>
   </w:style>
-  <w:style w:type="character" w:customStyle="1" w:styleId="SectionNumber">
+  <w:style w:customStyle="1" w:styleId="SectionNumber" w:type="character">
     <w:name w:val="Section Number"/>
-    <w:basedOn w:val="ab"/>
-  </w:style>
-  <w:style w:type="character" w:styleId="ac">
-    <w:name w:val="footnote reference"/>
-    <w:basedOn w:val="ab"/>
+    <w:basedOn w:val="BodyTextChar"/>
+  </w:style>
+  <w:style w:styleId="FootnoteReference" w:type="character">
+    <w:name w:val="Footnote Reference"/>
+    <w:basedOn w:val="BodyTextChar"/>
     <w:rPr>
       <w:vertAlign w:val="superscript"/>
     </w:rPr>
   </w:style>
-  <w:style w:type="character" w:styleId="ad">
+  <w:style w:styleId="Hyperlink" w:type="character">
     <w:name w:val="Hyperlink"/>
-    <w:basedOn w:val="ab"/>
-    <w:uiPriority w:val="99"/>
-    <w:rPr>
-      <w:color w:val="4F81BD" w:themeColor="accent1"/>
-    </w:rPr>
-  </w:style>
-  <w:style w:type="paragraph" w:styleId="ae">
+    <w:basedOn w:val="BodyTextChar"/>
+    <w:rPr>
+      <w:color w:themeColor="accent1" w:val="4F81BD"/>
+    </w:rPr>
+  </w:style>
+  <w:style w:styleId="TOCHeading" w:type="paragraph">
     <w:name w:val="TOC Heading"/>
-    <w:basedOn w:val="1"/>
-    <w:next w:val="a0"/>
+    <w:basedOn w:val="Heading1"/>
+    <w:next w:val="BodyText"/>
     <w:uiPriority w:val="39"/>
     <w:unhideWhenUsed/>
     <w:qFormat/>
@@ -2925,318 +2282,240 @@
       <w:outlineLvl w:val="9"/>
     </w:pPr>
     <w:rPr>
+      <w:rFonts w:asciiTheme="majorHAnsi" w:cstheme="majorBidi" w:eastAsiaTheme="majorEastAsia" w:hAnsiTheme="majorHAnsi"/>
       <w:b w:val="0"/>
       <w:bCs w:val="0"/>
-      <w:color w:val="365F91" w:themeColor="accent1" w:themeShade="BF"/>
+      <w:color w:themeColor="accent1" w:themeShade="BF" w:val="365F91"/>
     </w:rPr>
   </w:style>
   <w:style w:type="paragraph" w:customStyle="1" w:styleId="SourceCode">
     <w:name w:val="Source Code"/>
-    <w:basedOn w:val="a"/>
+    <w:basedOn w:val="Normal"/>
     <w:link w:val="VerbatimChar"/>
     <w:pPr>
-      <w:wordWrap w:val="0"/>
+      <w:wordWrap w:val="off"/>
     </w:pPr>
   </w:style>
   <w:style w:type="character" w:customStyle="1" w:styleId="KeywordTok">
     <w:name w:val="KeywordTok"/>
     <w:basedOn w:val="VerbatimChar"/>
     <w:rPr>
-      <w:rFonts w:ascii="Consolas" w:hAnsi="Consolas"/>
+      <w:color w:val="007020"/>
       <w:b/>
-      <w:color w:val="007020"/>
-      <w:sz w:val="22"/>
     </w:rPr>
   </w:style>
   <w:style w:type="character" w:customStyle="1" w:styleId="DataTypeTok">
     <w:name w:val="DataTypeTok"/>
     <w:basedOn w:val="VerbatimChar"/>
     <w:rPr>
-      <w:rFonts w:ascii="Consolas" w:hAnsi="Consolas"/>
       <w:color w:val="902000"/>
-      <w:sz w:val="22"/>
     </w:rPr>
   </w:style>
   <w:style w:type="character" w:customStyle="1" w:styleId="DecValTok">
     <w:name w:val="DecValTok"/>
     <w:basedOn w:val="VerbatimChar"/>
     <w:rPr>
-      <w:rFonts w:ascii="Consolas" w:hAnsi="Consolas"/>
-      <w:color w:val="40A070"/>
-      <w:sz w:val="22"/>
+      <w:color w:val="40a070"/>
     </w:rPr>
   </w:style>
   <w:style w:type="character" w:customStyle="1" w:styleId="BaseNTok">
     <w:name w:val="BaseNTok"/>
     <w:basedOn w:val="VerbatimChar"/>
     <w:rPr>
-      <w:rFonts w:ascii="Consolas" w:hAnsi="Consolas"/>
-      <w:color w:val="40A070"/>
-      <w:sz w:val="22"/>
+      <w:color w:val="40a070"/>
     </w:rPr>
   </w:style>
   <w:style w:type="character" w:customStyle="1" w:styleId="FloatTok">
     <w:name w:val="FloatTok"/>
     <w:basedOn w:val="VerbatimChar"/>
     <w:rPr>
-      <w:rFonts w:ascii="Consolas" w:hAnsi="Consolas"/>
-      <w:color w:val="40A070"/>
-      <w:sz w:val="22"/>
+      <w:color w:val="40a070"/>
     </w:rPr>
   </w:style>
   <w:style w:type="character" w:customStyle="1" w:styleId="ConstantTok">
     <w:name w:val="ConstantTok"/>
     <w:basedOn w:val="VerbatimChar"/>
     <w:rPr>
-      <w:rFonts w:ascii="Consolas" w:hAnsi="Consolas"/>
       <w:color w:val="880000"/>
-      <w:sz w:val="22"/>
     </w:rPr>
   </w:style>
   <w:style w:type="character" w:customStyle="1" w:styleId="CharTok">
     <w:name w:val="CharTok"/>
     <w:basedOn w:val="VerbatimChar"/>
     <w:rPr>
-      <w:rFonts w:ascii="Consolas" w:hAnsi="Consolas"/>
-      <w:color w:val="4070A0"/>
-      <w:sz w:val="22"/>
+      <w:color w:val="4070a0"/>
     </w:rPr>
   </w:style>
   <w:style w:type="character" w:customStyle="1" w:styleId="SpecialCharTok">
     <w:name w:val="SpecialCharTok"/>
     <w:basedOn w:val="VerbatimChar"/>
     <w:rPr>
-      <w:rFonts w:ascii="Consolas" w:hAnsi="Consolas"/>
-      <w:color w:val="4070A0"/>
-      <w:sz w:val="22"/>
+      <w:color w:val="4070a0"/>
     </w:rPr>
   </w:style>
   <w:style w:type="character" w:customStyle="1" w:styleId="StringTok">
     <w:name w:val="StringTok"/>
     <w:basedOn w:val="VerbatimChar"/>
     <w:rPr>
-      <w:rFonts w:ascii="Consolas" w:hAnsi="Consolas"/>
-      <w:color w:val="4070A0"/>
-      <w:sz w:val="22"/>
+      <w:color w:val="4070a0"/>
     </w:rPr>
   </w:style>
   <w:style w:type="character" w:customStyle="1" w:styleId="VerbatimStringTok">
     <w:name w:val="VerbatimStringTok"/>
     <w:basedOn w:val="VerbatimChar"/>
     <w:rPr>
-      <w:rFonts w:ascii="Consolas" w:hAnsi="Consolas"/>
-      <w:color w:val="4070A0"/>
-      <w:sz w:val="22"/>
+      <w:color w:val="4070a0"/>
     </w:rPr>
   </w:style>
   <w:style w:type="character" w:customStyle="1" w:styleId="SpecialStringTok">
     <w:name w:val="SpecialStringTok"/>
     <w:basedOn w:val="VerbatimChar"/>
     <w:rPr>
-      <w:rFonts w:ascii="Consolas" w:hAnsi="Consolas"/>
-      <w:color w:val="BB6688"/>
-      <w:sz w:val="22"/>
+      <w:color w:val="bb6688"/>
     </w:rPr>
   </w:style>
   <w:style w:type="character" w:customStyle="1" w:styleId="ImportTok">
     <w:name w:val="ImportTok"/>
     <w:basedOn w:val="VerbatimChar"/>
-    <w:rPr>
-      <w:rFonts w:ascii="Consolas" w:hAnsi="Consolas"/>
-      <w:sz w:val="22"/>
-    </w:rPr>
+    <w:rPr/>
   </w:style>
   <w:style w:type="character" w:customStyle="1" w:styleId="CommentTok">
     <w:name w:val="CommentTok"/>
     <w:basedOn w:val="VerbatimChar"/>
     <w:rPr>
-      <w:rFonts w:ascii="Consolas" w:hAnsi="Consolas"/>
+      <w:color w:val="60a0b0"/>
       <w:i/>
-      <w:color w:val="60A0B0"/>
-      <w:sz w:val="22"/>
     </w:rPr>
   </w:style>
   <w:style w:type="character" w:customStyle="1" w:styleId="DocumentationTok">
     <w:name w:val="DocumentationTok"/>
     <w:basedOn w:val="VerbatimChar"/>
     <w:rPr>
-      <w:rFonts w:ascii="Consolas" w:hAnsi="Consolas"/>
+      <w:color w:val="ba2121"/>
       <w:i/>
-      <w:color w:val="BA2121"/>
-      <w:sz w:val="22"/>
     </w:rPr>
   </w:style>
   <w:style w:type="character" w:customStyle="1" w:styleId="AnnotationTok">
     <w:name w:val="AnnotationTok"/>
     <w:basedOn w:val="VerbatimChar"/>
     <w:rPr>
-      <w:rFonts w:ascii="Consolas" w:hAnsi="Consolas"/>
+      <w:color w:val="60a0b0"/>
       <w:b/>
       <w:i/>
-      <w:color w:val="60A0B0"/>
-      <w:sz w:val="22"/>
     </w:rPr>
   </w:style>
   <w:style w:type="character" w:customStyle="1" w:styleId="CommentVarTok">
     <w:name w:val="CommentVarTok"/>
     <w:basedOn w:val="VerbatimChar"/>
     <w:rPr>
-      <w:rFonts w:ascii="Consolas" w:hAnsi="Consolas"/>
+      <w:color w:val="60a0b0"/>
       <w:b/>
       <w:i/>
-      <w:color w:val="60A0B0"/>
-      <w:sz w:val="22"/>
     </w:rPr>
   </w:style>
   <w:style w:type="character" w:customStyle="1" w:styleId="OtherTok">
     <w:name w:val="OtherTok"/>
     <w:basedOn w:val="VerbatimChar"/>
     <w:rPr>
-      <w:rFonts w:ascii="Consolas" w:hAnsi="Consolas"/>
       <w:color w:val="007020"/>
-      <w:sz w:val="22"/>
     </w:rPr>
   </w:style>
   <w:style w:type="character" w:customStyle="1" w:styleId="FunctionTok">
     <w:name w:val="FunctionTok"/>
     <w:basedOn w:val="VerbatimChar"/>
     <w:rPr>
-      <w:rFonts w:ascii="Consolas" w:hAnsi="Consolas"/>
-      <w:color w:val="06287E"/>
-      <w:sz w:val="22"/>
+      <w:color w:val="06287e"/>
     </w:rPr>
   </w:style>
   <w:style w:type="character" w:customStyle="1" w:styleId="VariableTok">
     <w:name w:val="VariableTok"/>
     <w:basedOn w:val="VerbatimChar"/>
     <w:rPr>
-      <w:rFonts w:ascii="Consolas" w:hAnsi="Consolas"/>
-      <w:color w:val="19177C"/>
-      <w:sz w:val="22"/>
+      <w:color w:val="19177c"/>
     </w:rPr>
   </w:style>
   <w:style w:type="character" w:customStyle="1" w:styleId="ControlFlowTok">
     <w:name w:val="ControlFlowTok"/>
     <w:basedOn w:val="VerbatimChar"/>
     <w:rPr>
-      <w:rFonts w:ascii="Consolas" w:hAnsi="Consolas"/>
+      <w:color w:val="007020"/>
       <w:b/>
-      <w:color w:val="007020"/>
-      <w:sz w:val="22"/>
     </w:rPr>
   </w:style>
   <w:style w:type="character" w:customStyle="1" w:styleId="OperatorTok">
     <w:name w:val="OperatorTok"/>
     <w:basedOn w:val="VerbatimChar"/>
     <w:rPr>
-      <w:rFonts w:ascii="Consolas" w:hAnsi="Consolas"/>
       <w:color w:val="666666"/>
-      <w:sz w:val="22"/>
     </w:rPr>
   </w:style>
   <w:style w:type="character" w:customStyle="1" w:styleId="BuiltInTok">
     <w:name w:val="BuiltInTok"/>
     <w:basedOn w:val="VerbatimChar"/>
-    <w:rPr>
-      <w:rFonts w:ascii="Consolas" w:hAnsi="Consolas"/>
-      <w:sz w:val="22"/>
-    </w:rPr>
+    <w:rPr/>
   </w:style>
   <w:style w:type="character" w:customStyle="1" w:styleId="ExtensionTok">
     <w:name w:val="ExtensionTok"/>
     <w:basedOn w:val="VerbatimChar"/>
-    <w:rPr>
-      <w:rFonts w:ascii="Consolas" w:hAnsi="Consolas"/>
-      <w:sz w:val="22"/>
-    </w:rPr>
+    <w:rPr/>
   </w:style>
   <w:style w:type="character" w:customStyle="1" w:styleId="PreprocessorTok">
     <w:name w:val="PreprocessorTok"/>
     <w:basedOn w:val="VerbatimChar"/>
     <w:rPr>
-      <w:rFonts w:ascii="Consolas" w:hAnsi="Consolas"/>
-      <w:color w:val="BC7A00"/>
-      <w:sz w:val="22"/>
+      <w:color w:val="bc7a00"/>
     </w:rPr>
   </w:style>
   <w:style w:type="character" w:customStyle="1" w:styleId="AttributeTok">
     <w:name w:val="AttributeTok"/>
     <w:basedOn w:val="VerbatimChar"/>
     <w:rPr>
-      <w:rFonts w:ascii="Consolas" w:hAnsi="Consolas"/>
-      <w:color w:val="7D9029"/>
-      <w:sz w:val="22"/>
+      <w:color w:val="7d9029"/>
     </w:rPr>
   </w:style>
   <w:style w:type="character" w:customStyle="1" w:styleId="RegionMarkerTok">
     <w:name w:val="RegionMarkerTok"/>
     <w:basedOn w:val="VerbatimChar"/>
-    <w:rPr>
-      <w:rFonts w:ascii="Consolas" w:hAnsi="Consolas"/>
-      <w:sz w:val="22"/>
-    </w:rPr>
+    <w:rPr/>
   </w:style>
   <w:style w:type="character" w:customStyle="1" w:styleId="InformationTok">
     <w:name w:val="InformationTok"/>
     <w:basedOn w:val="VerbatimChar"/>
     <w:rPr>
-      <w:rFonts w:ascii="Consolas" w:hAnsi="Consolas"/>
+      <w:color w:val="60a0b0"/>
       <w:b/>
       <w:i/>
-      <w:color w:val="60A0B0"/>
-      <w:sz w:val="22"/>
     </w:rPr>
   </w:style>
   <w:style w:type="character" w:customStyle="1" w:styleId="WarningTok">
     <w:name w:val="WarningTok"/>
     <w:basedOn w:val="VerbatimChar"/>
     <w:rPr>
-      <w:rFonts w:ascii="Consolas" w:hAnsi="Consolas"/>
+      <w:color w:val="60a0b0"/>
       <w:b/>
       <w:i/>
-      <w:color w:val="60A0B0"/>
-      <w:sz w:val="22"/>
     </w:rPr>
   </w:style>
   <w:style w:type="character" w:customStyle="1" w:styleId="AlertTok">
     <w:name w:val="AlertTok"/>
     <w:basedOn w:val="VerbatimChar"/>
     <w:rPr>
-      <w:rFonts w:ascii="Consolas" w:hAnsi="Consolas"/>
+      <w:color w:val="ff0000"/>
       <w:b/>
-      <w:color w:val="FF0000"/>
-      <w:sz w:val="22"/>
     </w:rPr>
   </w:style>
   <w:style w:type="character" w:customStyle="1" w:styleId="ErrorTok">
     <w:name w:val="ErrorTok"/>
     <w:basedOn w:val="VerbatimChar"/>
     <w:rPr>
-      <w:rFonts w:ascii="Consolas" w:hAnsi="Consolas"/>
+      <w:color w:val="ff0000"/>
       <w:b/>
-      <w:color w:val="FF0000"/>
-      <w:sz w:val="22"/>
     </w:rPr>
   </w:style>
   <w:style w:type="character" w:customStyle="1" w:styleId="NormalTok">
     <w:name w:val="NormalTok"/>
     <w:basedOn w:val="VerbatimChar"/>
-    <w:rPr>
-      <w:rFonts w:ascii="Consolas" w:hAnsi="Consolas"/>
-      <w:sz w:val="22"/>
-    </w:rPr>
-  </w:style>
-  <w:style w:type="paragraph" w:styleId="10">
-    <w:name w:val="toc 1"/>
-    <w:basedOn w:val="a"/>
-    <w:next w:val="a"/>
-    <w:autoRedefine/>
-    <w:uiPriority w:val="39"/>
-    <w:unhideWhenUsed/>
-    <w:rsid w:val="00813253"/>
-    <w:pPr>
-      <w:spacing w:after="100"/>
-    </w:pPr>
+    <w:rPr/>
   </w:style>
 </w:styles>
 </file>

</xml_diff>